<commit_message>
commit contents for LinuxAndSQL tutorial
</commit_message>
<xml_diff>
--- a/files/development/ReactFramework.docx
+++ b/files/development/ReactFramework.docx
@@ -15,65 +15,68 @@
       <w:r>
         <w:rPr>
           <w:rFonts w:ascii="Times New Roman" w:hAnsi="Times New Roman"/>
+          <w:sz w:val="60"/>
+          <w:szCs w:val="60"/>
+        </w:rPr>
+        <w:t>ReactJS Framework</w:t>
+      </w:r>
+    </w:p>
+    <w:p>
+      <w:pPr>
+        <w:pStyle w:val="Normal"/>
+        <w:jc w:val="center"/>
+        <w:rPr>
+          <w:rFonts w:ascii="Times New Roman" w:hAnsi="Times New Roman"/>
+        </w:rPr>
+      </w:pPr>
+      <w:r>
+        <w:rPr>
+          <w:rFonts w:ascii="Times New Roman" w:hAnsi="Times New Roman"/>
+          <w:sz w:val="24"/>
+          <w:szCs w:val="24"/>
+        </w:rPr>
+        <w:t>Date: 03-21-2017</w:t>
+      </w:r>
+    </w:p>
+    <w:p>
+      <w:pPr>
+        <w:pStyle w:val="Normal"/>
+        <w:rPr>
+          <w:rFonts w:ascii="Times New Roman" w:hAnsi="Times New Roman"/>
+        </w:rPr>
+      </w:pPr>
+      <w:r>
+        <w:rPr>
+          <w:rFonts w:ascii="Times New Roman" w:hAnsi="Times New Roman"/>
+        </w:rPr>
+      </w:r>
+    </w:p>
+    <w:p>
+      <w:pPr>
+        <w:pStyle w:val="Normal"/>
+        <w:rPr>
+          <w:rFonts w:ascii="Times New Roman" w:hAnsi="Times New Roman"/>
+        </w:rPr>
+      </w:pPr>
+      <w:r>
+        <w:rPr>
+          <w:rFonts w:ascii="Times New Roman" w:hAnsi="Times New Roman"/>
+        </w:rPr>
+      </w:r>
+    </w:p>
+    <w:p>
+      <w:pPr>
+        <w:pStyle w:val="Normal"/>
+        <w:jc w:val="center"/>
+        <w:rPr>
+          <w:rFonts w:ascii="Times New Roman" w:hAnsi="Times New Roman"/>
+        </w:rPr>
+      </w:pPr>
+      <w:r>
+        <w:rPr>
+          <w:rFonts w:ascii="Times New Roman" w:hAnsi="Times New Roman"/>
           <w:sz w:val="48"/>
           <w:szCs w:val="48"/>
-        </w:rPr>
-        <w:t>ReactJS Framework</w:t>
-      </w:r>
-    </w:p>
-    <w:p>
-      <w:pPr>
-        <w:pStyle w:val="Normal"/>
-        <w:jc w:val="center"/>
-        <w:rPr>
-          <w:rFonts w:ascii="Times New Roman" w:hAnsi="Times New Roman"/>
-        </w:rPr>
-      </w:pPr>
-      <w:r>
-        <w:rPr>
-          <w:rFonts w:ascii="Times New Roman" w:hAnsi="Times New Roman"/>
-          <w:sz w:val="24"/>
-          <w:szCs w:val="24"/>
-        </w:rPr>
-        <w:t>Date: 03-21-2017</w:t>
-      </w:r>
-    </w:p>
-    <w:p>
-      <w:pPr>
-        <w:pStyle w:val="Normal"/>
-        <w:rPr>
-          <w:rFonts w:ascii="Times New Roman" w:hAnsi="Times New Roman"/>
-        </w:rPr>
-      </w:pPr>
-      <w:r>
-        <w:rPr>
-          <w:rFonts w:ascii="Times New Roman" w:hAnsi="Times New Roman"/>
-        </w:rPr>
-      </w:r>
-    </w:p>
-    <w:p>
-      <w:pPr>
-        <w:pStyle w:val="Normal"/>
-        <w:rPr>
-          <w:rFonts w:ascii="Times New Roman" w:hAnsi="Times New Roman"/>
-        </w:rPr>
-      </w:pPr>
-      <w:r>
-        <w:rPr>
-          <w:rFonts w:ascii="Times New Roman" w:hAnsi="Times New Roman"/>
-        </w:rPr>
-      </w:r>
-    </w:p>
-    <w:p>
-      <w:pPr>
-        <w:pStyle w:val="Normal"/>
-        <w:rPr>
-          <w:rFonts w:ascii="Times New Roman" w:hAnsi="Times New Roman"/>
-        </w:rPr>
-      </w:pPr>
-      <w:r>
-        <w:rPr>
-          <w:rFonts w:ascii="Times New Roman" w:hAnsi="Times New Roman"/>
         </w:rPr>
         <w:t>Chapter 1 What is</w:t>
       </w:r>
@@ -34637,17 +34640,7 @@
         <w:pStyle w:val="Heading3"/>
         <w:widowControl/>
         <w:ind w:left="0" w:right="0" w:hanging="0"/>
-        <w:rPr>
-          <w:rFonts w:ascii="Verdana;Geneva;Tahoma;Arial;Helvetica;sans-serif" w:hAnsi="Verdana;Geneva;Tahoma;Arial;Helvetica;sans-serif"/>
-          <w:b w:val="false"/>
-          <w:b w:val="false"/>
-          <w:i w:val="false"/>
-          <w:i w:val="false"/>
-          <w:caps w:val="false"/>
-          <w:smallCaps w:val="false"/>
-          <w:color w:val="000000"/>
-          <w:spacing w:val="0"/>
-        </w:rPr>
+        <w:rPr/>
       </w:pPr>
       <w:r>
         <w:rPr>
@@ -34679,18 +34672,7 @@
         <w:shd w:val="clear" w:fill="EEEEEE"/>
         <w:spacing w:lineRule="atLeast" w:line="209" w:before="0" w:after="131"/>
         <w:ind w:left="0" w:right="0" w:hanging="0"/>
-        <w:rPr>
-          <w:rFonts w:ascii="Menlo;Monaco;Consolas;Courier New;monospace" w:hAnsi="Menlo;Monaco;Consolas;Courier New;monospace"/>
-          <w:b w:val="false"/>
-          <w:b w:val="false"/>
-          <w:i w:val="false"/>
-          <w:i w:val="false"/>
-          <w:caps w:val="false"/>
-          <w:smallCaps w:val="false"/>
-          <w:color w:val="313131"/>
-          <w:spacing w:val="0"/>
-          <w:sz w:val="17"/>
-        </w:rPr>
+        <w:rPr/>
       </w:pPr>
       <w:r>
         <w:rPr>
@@ -34809,18 +34791,7 @@
         </w:pBdr>
         <w:shd w:val="clear" w:fill="EEEEEE"/>
         <w:spacing w:lineRule="atLeast" w:line="209" w:before="0" w:after="131"/>
-        <w:rPr>
-          <w:rFonts w:ascii="Menlo;Monaco;Consolas;Courier New;monospace" w:hAnsi="Menlo;Monaco;Consolas;Courier New;monospace"/>
-          <w:b w:val="false"/>
-          <w:b w:val="false"/>
-          <w:i w:val="false"/>
-          <w:i w:val="false"/>
-          <w:caps w:val="false"/>
-          <w:smallCaps w:val="false"/>
-          <w:color w:val="313131"/>
-          <w:spacing w:val="0"/>
-          <w:sz w:val="17"/>
-        </w:rPr>
+        <w:rPr/>
       </w:pPr>
       <w:r>
         <w:rPr>
@@ -34939,9 +34910,7 @@
         </w:pBdr>
         <w:shd w:val="clear" w:fill="EEEEEE"/>
         <w:spacing w:lineRule="atLeast" w:line="209" w:before="0" w:after="131"/>
-        <w:rPr>
-          <w:rFonts w:ascii="Times New Roman" w:hAnsi="Times New Roman"/>
-        </w:rPr>
+        <w:rPr/>
       </w:pPr>
       <w:r>
         <w:rPr>
@@ -35060,18 +35029,7 @@
         </w:pBdr>
         <w:shd w:val="clear" w:fill="EEEEEE"/>
         <w:spacing w:lineRule="atLeast" w:line="209" w:before="0" w:after="131"/>
-        <w:rPr>
-          <w:rFonts w:ascii="Menlo;Monaco;Consolas;Courier New;monospace" w:hAnsi="Menlo;Monaco;Consolas;Courier New;monospace"/>
-          <w:b w:val="false"/>
-          <w:b w:val="false"/>
-          <w:i w:val="false"/>
-          <w:i w:val="false"/>
-          <w:caps w:val="false"/>
-          <w:smallCaps w:val="false"/>
-          <w:color w:val="313131"/>
-          <w:spacing w:val="0"/>
-          <w:sz w:val="17"/>
-        </w:rPr>
+        <w:rPr/>
       </w:pPr>
       <w:r>
         <w:rPr>

</xml_diff>

<commit_message>
add a bunch of examples and documents
</commit_message>
<xml_diff>
--- a/files/development/ReactFramework.docx
+++ b/files/development/ReactFramework.docx
@@ -36466,7 +36466,17 @@
         </w:rPr>
       </w:pPr>
       <w:r>
-        <w:rPr/>
+        <w:rPr>
+          <w:rFonts w:ascii="Times New Roman" w:hAnsi="Times New Roman"/>
+          <w:b w:val="false"/>
+          <w:bCs w:val="false"/>
+          <w:i w:val="false"/>
+          <w:caps w:val="false"/>
+          <w:smallCaps w:val="false"/>
+          <w:color w:val="666600"/>
+          <w:spacing w:val="0"/>
+          <w:sz w:val="17"/>
+        </w:rPr>
       </w:r>
     </w:p>
     <w:p>
@@ -37148,23 +37158,7 @@
           <w:szCs w:val="24"/>
           <w:lang w:val="en-US" w:eastAsia="zh-CN" w:bidi="hi-IN"/>
         </w:rPr>
-        <w:t>main.js,</w:t>
-      </w:r>
-      <w:r>
-        <w:rPr>
-          <w:rFonts w:eastAsia="Arial Unicode MS" w:cs="Arial Unicode MS" w:ascii="Times New Roman" w:hAnsi="Times New Roman"/>
-          <w:b w:val="false"/>
-          <w:bCs w:val="false"/>
-          <w:i w:val="false"/>
-          <w:caps w:val="false"/>
-          <w:smallCaps w:val="false"/>
-          <w:color w:val="000000"/>
-          <w:spacing w:val="0"/>
-          <w:sz w:val="20"/>
-          <w:szCs w:val="24"/>
-          <w:lang w:val="en-US" w:eastAsia="zh-CN" w:bidi="hi-IN"/>
-        </w:rPr>
-        <w:t xml:space="preserve"> index.html, webpack.config.js are the same as other projects.</w:t>
+        <w:t>main.js, index.html, webpack.config.js are the same as other projects.</w:t>
       </w:r>
     </w:p>
     <w:p>
@@ -37222,12 +37216,23 @@
       <w:pPr>
         <w:pStyle w:val="Normal"/>
         <w:jc w:val="center"/>
-        <w:rPr>
-          <w:rFonts w:ascii="Times New Roman" w:hAnsi="Times New Roman"/>
+        <w:rPr/>
+      </w:pPr>
+      <w:r>
+        <w:rPr>
+          <w:rFonts w:ascii="Times New Roman" w:hAnsi="Times New Roman"/>
+          <w:b/>
+          <w:bCs/>
+          <w:i w:val="false"/>
+          <w:caps w:val="false"/>
+          <w:smallCaps w:val="false"/>
+          <w:color w:val="000000"/>
+          <w:spacing w:val="0"/>
           <w:sz w:val="48"/>
           <w:szCs w:val="48"/>
         </w:rPr>
-      </w:pPr>
+        <w:t xml:space="preserve">Chapter 4 Component API </w:t>
+      </w:r>
       <w:r>
         <w:rPr>
           <w:rFonts w:ascii="Times New Roman" w:hAnsi="Times New Roman"/>
@@ -37241,7 +37246,7 @@
           <w:sz w:val="48"/>
           <w:szCs w:val="48"/>
         </w:rPr>
-        <w:t>Chapter 4 Component API</w:t>
+        <w:t>and Life Cycle</w:t>
       </w:r>
     </w:p>
     <w:p>
@@ -37461,6 +37466,2585 @@
           <w:sz w:val="20"/>
         </w:rPr>
         <w:t>.</w:t>
+      </w:r>
+    </w:p>
+    <w:p>
+      <w:pPr>
+        <w:pStyle w:val="Normal"/>
+        <w:rPr>
+          <w:rFonts w:ascii="Times New Roman" w:hAnsi="Times New Roman"/>
+          <w:b w:val="false"/>
+          <w:b w:val="false"/>
+          <w:bCs/>
+          <w:i w:val="false"/>
+          <w:i w:val="false"/>
+          <w:caps w:val="false"/>
+          <w:smallCaps w:val="false"/>
+          <w:color w:val="000000"/>
+          <w:spacing w:val="0"/>
+          <w:sz w:val="20"/>
+        </w:rPr>
+      </w:pPr>
+      <w:r>
+        <w:rPr/>
+      </w:r>
+    </w:p>
+    <w:p>
+      <w:pPr>
+        <w:pStyle w:val="Normal"/>
+        <w:rPr/>
+      </w:pPr>
+      <w:r>
+        <w:rPr>
+          <w:rFonts w:ascii="Times New Roman" w:hAnsi="Times New Roman"/>
+          <w:b w:val="false"/>
+          <w:bCs/>
+          <w:i w:val="false"/>
+          <w:caps w:val="false"/>
+          <w:smallCaps w:val="false"/>
+          <w:color w:val="000000"/>
+          <w:spacing w:val="0"/>
+          <w:sz w:val="20"/>
+        </w:rPr>
+        <w:t>Example 1, setState()</w:t>
+      </w:r>
+    </w:p>
+    <w:p>
+      <w:pPr>
+        <w:pStyle w:val="Normal"/>
+        <w:rPr>
+          <w:rFonts w:ascii="Times New Roman" w:hAnsi="Times New Roman"/>
+          <w:b w:val="false"/>
+          <w:b w:val="false"/>
+          <w:bCs/>
+          <w:i w:val="false"/>
+          <w:i w:val="false"/>
+          <w:caps w:val="false"/>
+          <w:smallCaps w:val="false"/>
+          <w:color w:val="000000"/>
+          <w:spacing w:val="0"/>
+          <w:sz w:val="20"/>
+        </w:rPr>
+      </w:pPr>
+      <w:r>
+        <w:rPr/>
+      </w:r>
+    </w:p>
+    <w:p>
+      <w:pPr>
+        <w:pStyle w:val="Normal"/>
+        <w:rPr>
+          <w:rFonts w:ascii="Times New Roman" w:hAnsi="Times New Roman"/>
+          <w:sz w:val="17"/>
+          <w:szCs w:val="17"/>
+        </w:rPr>
+      </w:pPr>
+      <w:r>
+        <w:rPr>
+          <w:rFonts w:ascii="Times New Roman" w:hAnsi="Times New Roman"/>
+          <w:b w:val="false"/>
+          <w:bCs/>
+          <w:i w:val="false"/>
+          <w:caps w:val="false"/>
+          <w:smallCaps w:val="false"/>
+          <w:color w:val="000000"/>
+          <w:spacing w:val="0"/>
+          <w:sz w:val="17"/>
+          <w:szCs w:val="17"/>
+        </w:rPr>
+        <w:t>import React from 'react';</w:t>
+      </w:r>
+    </w:p>
+    <w:p>
+      <w:pPr>
+        <w:pStyle w:val="Normal"/>
+        <w:ind w:hanging="0"/>
+        <w:jc w:val="left"/>
+        <w:rPr>
+          <w:rFonts w:ascii="Times New Roman" w:hAnsi="Times New Roman"/>
+          <w:sz w:val="17"/>
+          <w:szCs w:val="17"/>
+        </w:rPr>
+      </w:pPr>
+      <w:r>
+        <w:rPr>
+          <w:rFonts w:ascii="Times New Roman" w:hAnsi="Times New Roman"/>
+          <w:sz w:val="17"/>
+          <w:szCs w:val="17"/>
+        </w:rPr>
+      </w:r>
+    </w:p>
+    <w:p>
+      <w:pPr>
+        <w:pStyle w:val="Normal"/>
+        <w:ind w:hanging="0"/>
+        <w:jc w:val="left"/>
+        <w:rPr>
+          <w:rFonts w:ascii="Times New Roman" w:hAnsi="Times New Roman"/>
+          <w:sz w:val="17"/>
+          <w:szCs w:val="17"/>
+        </w:rPr>
+      </w:pPr>
+      <w:r>
+        <w:rPr>
+          <w:rFonts w:ascii="Times New Roman" w:hAnsi="Times New Roman"/>
+          <w:sz w:val="17"/>
+          <w:szCs w:val="17"/>
+        </w:rPr>
+        <w:t xml:space="preserve">class </w:t>
+      </w:r>
+      <w:r>
+        <w:rPr>
+          <w:rFonts w:ascii="Times New Roman" w:hAnsi="Times New Roman"/>
+          <w:color w:val="000000"/>
+          <w:sz w:val="17"/>
+          <w:szCs w:val="17"/>
+          <w:u w:val="single"/>
+        </w:rPr>
+        <w:t>App</w:t>
+      </w:r>
+      <w:r>
+        <w:rPr>
+          <w:rFonts w:ascii="Times New Roman" w:hAnsi="Times New Roman"/>
+          <w:sz w:val="17"/>
+          <w:szCs w:val="17"/>
+        </w:rPr>
+        <w:t xml:space="preserve"> extends React.Component {</w:t>
+      </w:r>
+    </w:p>
+    <w:p>
+      <w:pPr>
+        <w:pStyle w:val="Normal"/>
+        <w:ind w:hanging="0"/>
+        <w:jc w:val="left"/>
+        <w:rPr>
+          <w:rFonts w:ascii="Times New Roman" w:hAnsi="Times New Roman"/>
+          <w:sz w:val="17"/>
+          <w:szCs w:val="17"/>
+        </w:rPr>
+      </w:pPr>
+      <w:r>
+        <w:rPr>
+          <w:rFonts w:ascii="Times New Roman" w:hAnsi="Times New Roman"/>
+          <w:sz w:val="17"/>
+          <w:szCs w:val="17"/>
+        </w:rPr>
+        <w:t xml:space="preserve">   </w:t>
+      </w:r>
+      <w:r>
+        <w:rPr>
+          <w:rFonts w:ascii="Times New Roman" w:hAnsi="Times New Roman"/>
+          <w:sz w:val="17"/>
+          <w:szCs w:val="17"/>
+        </w:rPr>
+        <w:t>constructor() {</w:t>
+      </w:r>
+    </w:p>
+    <w:p>
+      <w:pPr>
+        <w:pStyle w:val="Normal"/>
+        <w:ind w:hanging="0"/>
+        <w:jc w:val="left"/>
+        <w:rPr>
+          <w:rFonts w:ascii="Times New Roman" w:hAnsi="Times New Roman"/>
+          <w:sz w:val="17"/>
+          <w:szCs w:val="17"/>
+        </w:rPr>
+      </w:pPr>
+      <w:r>
+        <w:rPr>
+          <w:rFonts w:ascii="Times New Roman" w:hAnsi="Times New Roman"/>
+          <w:sz w:val="17"/>
+          <w:szCs w:val="17"/>
+        </w:rPr>
+        <w:t xml:space="preserve">      </w:t>
+      </w:r>
+      <w:r>
+        <w:rPr>
+          <w:rFonts w:ascii="Times New Roman" w:hAnsi="Times New Roman"/>
+          <w:sz w:val="17"/>
+          <w:szCs w:val="17"/>
+        </w:rPr>
+        <w:t>super();</w:t>
+      </w:r>
+    </w:p>
+    <w:p>
+      <w:pPr>
+        <w:pStyle w:val="Normal"/>
+        <w:ind w:hanging="0"/>
+        <w:jc w:val="left"/>
+        <w:rPr>
+          <w:rFonts w:ascii="Times New Roman" w:hAnsi="Times New Roman"/>
+          <w:sz w:val="17"/>
+          <w:szCs w:val="17"/>
+        </w:rPr>
+      </w:pPr>
+      <w:r>
+        <w:rPr>
+          <w:rFonts w:ascii="Times New Roman" w:hAnsi="Times New Roman"/>
+          <w:sz w:val="17"/>
+          <w:szCs w:val="17"/>
+        </w:rPr>
+        <w:tab/>
+        <w:tab/>
+      </w:r>
+    </w:p>
+    <w:p>
+      <w:pPr>
+        <w:pStyle w:val="Normal"/>
+        <w:ind w:hanging="0"/>
+        <w:jc w:val="left"/>
+        <w:rPr>
+          <w:rFonts w:ascii="Times New Roman" w:hAnsi="Times New Roman"/>
+          <w:sz w:val="17"/>
+          <w:szCs w:val="17"/>
+        </w:rPr>
+      </w:pPr>
+      <w:r>
+        <w:rPr>
+          <w:rFonts w:ascii="Times New Roman" w:hAnsi="Times New Roman"/>
+          <w:sz w:val="17"/>
+          <w:szCs w:val="17"/>
+        </w:rPr>
+        <w:t xml:space="preserve">      </w:t>
+      </w:r>
+      <w:r>
+        <w:rPr>
+          <w:rFonts w:ascii="Times New Roman" w:hAnsi="Times New Roman"/>
+          <w:sz w:val="17"/>
+          <w:szCs w:val="17"/>
+        </w:rPr>
+        <w:t>this.state = {</w:t>
+      </w:r>
+    </w:p>
+    <w:p>
+      <w:pPr>
+        <w:pStyle w:val="Normal"/>
+        <w:ind w:hanging="0"/>
+        <w:jc w:val="left"/>
+        <w:rPr>
+          <w:rFonts w:ascii="Times New Roman" w:hAnsi="Times New Roman"/>
+          <w:sz w:val="17"/>
+          <w:szCs w:val="17"/>
+        </w:rPr>
+      </w:pPr>
+      <w:r>
+        <w:rPr>
+          <w:rFonts w:ascii="Times New Roman" w:hAnsi="Times New Roman"/>
+          <w:sz w:val="17"/>
+          <w:szCs w:val="17"/>
+        </w:rPr>
+        <w:t xml:space="preserve">         </w:t>
+      </w:r>
+      <w:r>
+        <w:rPr>
+          <w:rFonts w:ascii="Times New Roman" w:hAnsi="Times New Roman"/>
+          <w:sz w:val="17"/>
+          <w:szCs w:val="17"/>
+        </w:rPr>
+        <w:t>data: []</w:t>
+      </w:r>
+    </w:p>
+    <w:p>
+      <w:pPr>
+        <w:pStyle w:val="Normal"/>
+        <w:ind w:hanging="0"/>
+        <w:jc w:val="left"/>
+        <w:rPr>
+          <w:rFonts w:ascii="Times New Roman" w:hAnsi="Times New Roman"/>
+          <w:sz w:val="17"/>
+          <w:szCs w:val="17"/>
+        </w:rPr>
+      </w:pPr>
+      <w:r>
+        <w:rPr>
+          <w:rFonts w:ascii="Times New Roman" w:hAnsi="Times New Roman"/>
+          <w:sz w:val="17"/>
+          <w:szCs w:val="17"/>
+        </w:rPr>
+        <w:t xml:space="preserve">      </w:t>
+      </w:r>
+      <w:r>
+        <w:rPr>
+          <w:rFonts w:ascii="Times New Roman" w:hAnsi="Times New Roman"/>
+          <w:sz w:val="17"/>
+          <w:szCs w:val="17"/>
+        </w:rPr>
+        <w:t>}</w:t>
+      </w:r>
+    </w:p>
+    <w:p>
+      <w:pPr>
+        <w:pStyle w:val="Normal"/>
+        <w:ind w:hanging="0"/>
+        <w:jc w:val="left"/>
+        <w:rPr>
+          <w:rFonts w:ascii="Times New Roman" w:hAnsi="Times New Roman"/>
+          <w:sz w:val="17"/>
+          <w:szCs w:val="17"/>
+        </w:rPr>
+      </w:pPr>
+      <w:r>
+        <w:rPr>
+          <w:rFonts w:ascii="Times New Roman" w:hAnsi="Times New Roman"/>
+          <w:sz w:val="17"/>
+          <w:szCs w:val="17"/>
+        </w:rPr>
+        <w:tab/>
+      </w:r>
+    </w:p>
+    <w:p>
+      <w:pPr>
+        <w:pStyle w:val="Normal"/>
+        <w:ind w:hanging="0"/>
+        <w:jc w:val="left"/>
+        <w:rPr>
+          <w:rFonts w:ascii="Times New Roman" w:hAnsi="Times New Roman"/>
+          <w:sz w:val="17"/>
+          <w:szCs w:val="17"/>
+        </w:rPr>
+      </w:pPr>
+      <w:r>
+        <w:rPr>
+          <w:rFonts w:ascii="Times New Roman" w:hAnsi="Times New Roman"/>
+          <w:sz w:val="17"/>
+          <w:szCs w:val="17"/>
+        </w:rPr>
+        <w:t xml:space="preserve">      </w:t>
+      </w:r>
+      <w:r>
+        <w:rPr>
+          <w:rFonts w:ascii="Times New Roman" w:hAnsi="Times New Roman"/>
+          <w:sz w:val="17"/>
+          <w:szCs w:val="17"/>
+        </w:rPr>
+        <w:t>this.setStateHandler = this.setStateHandler.bind(this);</w:t>
+      </w:r>
+    </w:p>
+    <w:p>
+      <w:pPr>
+        <w:pStyle w:val="Normal"/>
+        <w:ind w:hanging="0"/>
+        <w:jc w:val="left"/>
+        <w:rPr>
+          <w:rFonts w:ascii="Times New Roman" w:hAnsi="Times New Roman"/>
+          <w:sz w:val="17"/>
+          <w:szCs w:val="17"/>
+        </w:rPr>
+      </w:pPr>
+      <w:r>
+        <w:rPr>
+          <w:rFonts w:ascii="Times New Roman" w:hAnsi="Times New Roman"/>
+          <w:sz w:val="17"/>
+          <w:szCs w:val="17"/>
+        </w:rPr>
+        <w:t xml:space="preserve">   </w:t>
+      </w:r>
+      <w:r>
+        <w:rPr>
+          <w:rFonts w:ascii="Times New Roman" w:hAnsi="Times New Roman"/>
+          <w:sz w:val="17"/>
+          <w:szCs w:val="17"/>
+        </w:rPr>
+        <w:t>};</w:t>
+      </w:r>
+    </w:p>
+    <w:p>
+      <w:pPr>
+        <w:pStyle w:val="Normal"/>
+        <w:ind w:hanging="0"/>
+        <w:jc w:val="left"/>
+        <w:rPr>
+          <w:rFonts w:ascii="Times New Roman" w:hAnsi="Times New Roman"/>
+          <w:sz w:val="17"/>
+          <w:szCs w:val="17"/>
+        </w:rPr>
+      </w:pPr>
+      <w:r>
+        <w:rPr>
+          <w:rFonts w:ascii="Times New Roman" w:hAnsi="Times New Roman"/>
+          <w:sz w:val="17"/>
+          <w:szCs w:val="17"/>
+        </w:rPr>
+      </w:r>
+    </w:p>
+    <w:p>
+      <w:pPr>
+        <w:pStyle w:val="Normal"/>
+        <w:ind w:hanging="0"/>
+        <w:jc w:val="left"/>
+        <w:rPr>
+          <w:rFonts w:ascii="Times New Roman" w:hAnsi="Times New Roman"/>
+          <w:sz w:val="17"/>
+          <w:szCs w:val="17"/>
+        </w:rPr>
+      </w:pPr>
+      <w:r>
+        <w:rPr>
+          <w:rFonts w:ascii="Times New Roman" w:hAnsi="Times New Roman"/>
+          <w:sz w:val="17"/>
+          <w:szCs w:val="17"/>
+        </w:rPr>
+        <w:t xml:space="preserve">   </w:t>
+      </w:r>
+      <w:r>
+        <w:rPr>
+          <w:rFonts w:ascii="Times New Roman" w:hAnsi="Times New Roman"/>
+          <w:sz w:val="17"/>
+          <w:szCs w:val="17"/>
+        </w:rPr>
+        <w:t>setStateHandler() {</w:t>
+      </w:r>
+    </w:p>
+    <w:p>
+      <w:pPr>
+        <w:pStyle w:val="Normal"/>
+        <w:ind w:hanging="0"/>
+        <w:jc w:val="left"/>
+        <w:rPr>
+          <w:rFonts w:ascii="Times New Roman" w:hAnsi="Times New Roman"/>
+          <w:sz w:val="17"/>
+          <w:szCs w:val="17"/>
+        </w:rPr>
+      </w:pPr>
+      <w:r>
+        <w:rPr>
+          <w:rFonts w:ascii="Times New Roman" w:hAnsi="Times New Roman"/>
+          <w:sz w:val="17"/>
+          <w:szCs w:val="17"/>
+        </w:rPr>
+        <w:t xml:space="preserve">      </w:t>
+      </w:r>
+      <w:r>
+        <w:rPr>
+          <w:rFonts w:ascii="Times New Roman" w:hAnsi="Times New Roman"/>
+          <w:color w:val="000000"/>
+          <w:sz w:val="17"/>
+          <w:szCs w:val="17"/>
+          <w:u w:val="single"/>
+        </w:rPr>
+        <w:t>var</w:t>
+      </w:r>
+      <w:r>
+        <w:rPr>
+          <w:rFonts w:ascii="Times New Roman" w:hAnsi="Times New Roman"/>
+          <w:sz w:val="17"/>
+          <w:szCs w:val="17"/>
+        </w:rPr>
+        <w:t xml:space="preserve"> item = "setState..."</w:t>
+      </w:r>
+    </w:p>
+    <w:p>
+      <w:pPr>
+        <w:pStyle w:val="Normal"/>
+        <w:ind w:hanging="0"/>
+        <w:jc w:val="left"/>
+        <w:rPr>
+          <w:rFonts w:ascii="Times New Roman" w:hAnsi="Times New Roman"/>
+          <w:sz w:val="17"/>
+          <w:szCs w:val="17"/>
+        </w:rPr>
+      </w:pPr>
+      <w:r>
+        <w:rPr>
+          <w:rFonts w:ascii="Times New Roman" w:hAnsi="Times New Roman"/>
+          <w:sz w:val="17"/>
+          <w:szCs w:val="17"/>
+        </w:rPr>
+        <w:t xml:space="preserve">      </w:t>
+      </w:r>
+      <w:r>
+        <w:rPr>
+          <w:rFonts w:ascii="Times New Roman" w:hAnsi="Times New Roman"/>
+          <w:color w:val="000000"/>
+          <w:sz w:val="17"/>
+          <w:szCs w:val="17"/>
+          <w:u w:val="single"/>
+        </w:rPr>
+        <w:t>var</w:t>
+      </w:r>
+      <w:r>
+        <w:rPr>
+          <w:rFonts w:ascii="Times New Roman" w:hAnsi="Times New Roman"/>
+          <w:sz w:val="17"/>
+          <w:szCs w:val="17"/>
+        </w:rPr>
+        <w:t xml:space="preserve"> myArray = this.state.data;</w:t>
+      </w:r>
+    </w:p>
+    <w:p>
+      <w:pPr>
+        <w:pStyle w:val="Normal"/>
+        <w:ind w:hanging="0"/>
+        <w:jc w:val="left"/>
+        <w:rPr>
+          <w:rFonts w:ascii="Times New Roman" w:hAnsi="Times New Roman"/>
+          <w:sz w:val="17"/>
+          <w:szCs w:val="17"/>
+        </w:rPr>
+      </w:pPr>
+      <w:r>
+        <w:rPr>
+          <w:rFonts w:ascii="Times New Roman" w:hAnsi="Times New Roman"/>
+          <w:sz w:val="17"/>
+          <w:szCs w:val="17"/>
+        </w:rPr>
+        <w:t xml:space="preserve">      </w:t>
+      </w:r>
+      <w:r>
+        <w:rPr>
+          <w:rFonts w:ascii="Times New Roman" w:hAnsi="Times New Roman"/>
+          <w:sz w:val="17"/>
+          <w:szCs w:val="17"/>
+        </w:rPr>
+        <w:t>myArray.push(item)</w:t>
+      </w:r>
+    </w:p>
+    <w:p>
+      <w:pPr>
+        <w:pStyle w:val="Normal"/>
+        <w:ind w:hanging="0"/>
+        <w:jc w:val="left"/>
+        <w:rPr>
+          <w:rFonts w:ascii="Times New Roman" w:hAnsi="Times New Roman"/>
+          <w:sz w:val="17"/>
+          <w:szCs w:val="17"/>
+        </w:rPr>
+      </w:pPr>
+      <w:r>
+        <w:rPr>
+          <w:rFonts w:ascii="Times New Roman" w:hAnsi="Times New Roman"/>
+          <w:sz w:val="17"/>
+          <w:szCs w:val="17"/>
+        </w:rPr>
+        <w:t xml:space="preserve">      </w:t>
+      </w:r>
+      <w:r>
+        <w:rPr>
+          <w:rFonts w:ascii="Times New Roman" w:hAnsi="Times New Roman"/>
+          <w:sz w:val="17"/>
+          <w:szCs w:val="17"/>
+        </w:rPr>
+        <w:t>this.setState({data: myArray})</w:t>
+      </w:r>
+    </w:p>
+    <w:p>
+      <w:pPr>
+        <w:pStyle w:val="Normal"/>
+        <w:ind w:hanging="0"/>
+        <w:jc w:val="left"/>
+        <w:rPr>
+          <w:rFonts w:ascii="Times New Roman" w:hAnsi="Times New Roman"/>
+          <w:sz w:val="17"/>
+          <w:szCs w:val="17"/>
+        </w:rPr>
+      </w:pPr>
+      <w:r>
+        <w:rPr>
+          <w:rFonts w:ascii="Times New Roman" w:hAnsi="Times New Roman"/>
+          <w:sz w:val="17"/>
+          <w:szCs w:val="17"/>
+        </w:rPr>
+        <w:t xml:space="preserve">   </w:t>
+      </w:r>
+      <w:r>
+        <w:rPr>
+          <w:rFonts w:ascii="Times New Roman" w:hAnsi="Times New Roman"/>
+          <w:sz w:val="17"/>
+          <w:szCs w:val="17"/>
+        </w:rPr>
+        <w:t>};</w:t>
+      </w:r>
+    </w:p>
+    <w:p>
+      <w:pPr>
+        <w:pStyle w:val="Normal"/>
+        <w:ind w:hanging="0"/>
+        <w:jc w:val="left"/>
+        <w:rPr>
+          <w:rFonts w:ascii="Times New Roman" w:hAnsi="Times New Roman"/>
+          <w:sz w:val="17"/>
+          <w:szCs w:val="17"/>
+        </w:rPr>
+      </w:pPr>
+      <w:r>
+        <w:rPr>
+          <w:rFonts w:ascii="Times New Roman" w:hAnsi="Times New Roman"/>
+          <w:sz w:val="17"/>
+          <w:szCs w:val="17"/>
+        </w:rPr>
+      </w:r>
+    </w:p>
+    <w:p>
+      <w:pPr>
+        <w:pStyle w:val="Normal"/>
+        <w:ind w:hanging="0"/>
+        <w:jc w:val="left"/>
+        <w:rPr>
+          <w:rFonts w:ascii="Times New Roman" w:hAnsi="Times New Roman"/>
+          <w:sz w:val="17"/>
+          <w:szCs w:val="17"/>
+        </w:rPr>
+      </w:pPr>
+      <w:r>
+        <w:rPr>
+          <w:rFonts w:ascii="Times New Roman" w:hAnsi="Times New Roman"/>
+          <w:sz w:val="17"/>
+          <w:szCs w:val="17"/>
+        </w:rPr>
+        <w:t xml:space="preserve">   </w:t>
+      </w:r>
+      <w:r>
+        <w:rPr>
+          <w:rFonts w:ascii="Times New Roman" w:hAnsi="Times New Roman"/>
+          <w:sz w:val="17"/>
+          <w:szCs w:val="17"/>
+        </w:rPr>
+        <w:t>render() {</w:t>
+      </w:r>
+    </w:p>
+    <w:p>
+      <w:pPr>
+        <w:pStyle w:val="Normal"/>
+        <w:ind w:hanging="0"/>
+        <w:jc w:val="left"/>
+        <w:rPr>
+          <w:rFonts w:ascii="Times New Roman" w:hAnsi="Times New Roman"/>
+          <w:sz w:val="17"/>
+          <w:szCs w:val="17"/>
+        </w:rPr>
+      </w:pPr>
+      <w:r>
+        <w:rPr>
+          <w:rFonts w:ascii="Times New Roman" w:hAnsi="Times New Roman"/>
+          <w:sz w:val="17"/>
+          <w:szCs w:val="17"/>
+        </w:rPr>
+        <w:t xml:space="preserve">      </w:t>
+      </w:r>
+      <w:r>
+        <w:rPr>
+          <w:rFonts w:ascii="Times New Roman" w:hAnsi="Times New Roman"/>
+          <w:sz w:val="17"/>
+          <w:szCs w:val="17"/>
+        </w:rPr>
+        <w:t>return (</w:t>
+      </w:r>
+    </w:p>
+    <w:p>
+      <w:pPr>
+        <w:pStyle w:val="Normal"/>
+        <w:ind w:hanging="0"/>
+        <w:jc w:val="left"/>
+        <w:rPr>
+          <w:rFonts w:ascii="Times New Roman" w:hAnsi="Times New Roman"/>
+          <w:sz w:val="17"/>
+          <w:szCs w:val="17"/>
+        </w:rPr>
+      </w:pPr>
+      <w:r>
+        <w:rPr>
+          <w:rFonts w:ascii="Times New Roman" w:hAnsi="Times New Roman"/>
+          <w:sz w:val="17"/>
+          <w:szCs w:val="17"/>
+        </w:rPr>
+        <w:t xml:space="preserve">         </w:t>
+      </w:r>
+      <w:r>
+        <w:rPr>
+          <w:rFonts w:ascii="Times New Roman" w:hAnsi="Times New Roman"/>
+          <w:color w:val="000000"/>
+          <w:sz w:val="17"/>
+          <w:szCs w:val="17"/>
+          <w:u w:val="single"/>
+        </w:rPr>
+        <w:t>&lt;div&gt;</w:t>
+      </w:r>
+    </w:p>
+    <w:p>
+      <w:pPr>
+        <w:pStyle w:val="Normal"/>
+        <w:ind w:hanging="0"/>
+        <w:jc w:val="left"/>
+        <w:rPr>
+          <w:rFonts w:ascii="Times New Roman" w:hAnsi="Times New Roman"/>
+          <w:sz w:val="17"/>
+          <w:szCs w:val="17"/>
+        </w:rPr>
+      </w:pPr>
+      <w:r>
+        <w:rPr>
+          <w:rFonts w:ascii="Times New Roman" w:hAnsi="Times New Roman"/>
+          <w:sz w:val="17"/>
+          <w:szCs w:val="17"/>
+        </w:rPr>
+        <w:t xml:space="preserve">            </w:t>
+      </w:r>
+      <w:r>
+        <w:rPr>
+          <w:rFonts w:ascii="Times New Roman" w:hAnsi="Times New Roman"/>
+          <w:sz w:val="17"/>
+          <w:szCs w:val="17"/>
+        </w:rPr>
+        <w:t>&lt;button onClick = {this.setStateHandler}&gt;SET STATE&lt;/button&gt;</w:t>
+      </w:r>
+    </w:p>
+    <w:p>
+      <w:pPr>
+        <w:pStyle w:val="Normal"/>
+        <w:ind w:hanging="0"/>
+        <w:jc w:val="left"/>
+        <w:rPr>
+          <w:rFonts w:ascii="Times New Roman" w:hAnsi="Times New Roman"/>
+          <w:sz w:val="17"/>
+          <w:szCs w:val="17"/>
+        </w:rPr>
+      </w:pPr>
+      <w:r>
+        <w:rPr>
+          <w:rFonts w:ascii="Times New Roman" w:hAnsi="Times New Roman"/>
+          <w:sz w:val="17"/>
+          <w:szCs w:val="17"/>
+        </w:rPr>
+        <w:t xml:space="preserve">            </w:t>
+      </w:r>
+      <w:r>
+        <w:rPr>
+          <w:rFonts w:ascii="Times New Roman" w:hAnsi="Times New Roman"/>
+          <w:sz w:val="17"/>
+          <w:szCs w:val="17"/>
+        </w:rPr>
+        <w:t>&lt;h4&gt;State Array: {this.state.data}&lt;/h4&gt;</w:t>
+      </w:r>
+    </w:p>
+    <w:p>
+      <w:pPr>
+        <w:pStyle w:val="Normal"/>
+        <w:ind w:hanging="0"/>
+        <w:jc w:val="left"/>
+        <w:rPr>
+          <w:rFonts w:ascii="Times New Roman" w:hAnsi="Times New Roman"/>
+          <w:sz w:val="17"/>
+          <w:szCs w:val="17"/>
+        </w:rPr>
+      </w:pPr>
+      <w:r>
+        <w:rPr>
+          <w:rFonts w:ascii="Times New Roman" w:hAnsi="Times New Roman"/>
+          <w:sz w:val="17"/>
+          <w:szCs w:val="17"/>
+        </w:rPr>
+        <w:t xml:space="preserve">         </w:t>
+      </w:r>
+      <w:r>
+        <w:rPr>
+          <w:rFonts w:ascii="Times New Roman" w:hAnsi="Times New Roman"/>
+          <w:color w:val="000000"/>
+          <w:sz w:val="17"/>
+          <w:szCs w:val="17"/>
+          <w:u w:val="single"/>
+        </w:rPr>
+        <w:t>&lt;/div&gt;</w:t>
+      </w:r>
+    </w:p>
+    <w:p>
+      <w:pPr>
+        <w:pStyle w:val="Normal"/>
+        <w:ind w:hanging="0"/>
+        <w:jc w:val="left"/>
+        <w:rPr>
+          <w:rFonts w:ascii="Times New Roman" w:hAnsi="Times New Roman"/>
+          <w:sz w:val="17"/>
+          <w:szCs w:val="17"/>
+        </w:rPr>
+      </w:pPr>
+      <w:r>
+        <w:rPr>
+          <w:rFonts w:ascii="Times New Roman" w:hAnsi="Times New Roman"/>
+          <w:sz w:val="17"/>
+          <w:szCs w:val="17"/>
+        </w:rPr>
+        <w:t xml:space="preserve">      </w:t>
+      </w:r>
+      <w:r>
+        <w:rPr>
+          <w:rFonts w:ascii="Times New Roman" w:hAnsi="Times New Roman"/>
+          <w:sz w:val="17"/>
+          <w:szCs w:val="17"/>
+        </w:rPr>
+        <w:t>);</w:t>
+      </w:r>
+    </w:p>
+    <w:p>
+      <w:pPr>
+        <w:pStyle w:val="Normal"/>
+        <w:ind w:hanging="0"/>
+        <w:jc w:val="left"/>
+        <w:rPr>
+          <w:rFonts w:ascii="Times New Roman" w:hAnsi="Times New Roman"/>
+          <w:sz w:val="17"/>
+          <w:szCs w:val="17"/>
+        </w:rPr>
+      </w:pPr>
+      <w:r>
+        <w:rPr>
+          <w:rFonts w:ascii="Times New Roman" w:hAnsi="Times New Roman"/>
+          <w:sz w:val="17"/>
+          <w:szCs w:val="17"/>
+        </w:rPr>
+        <w:t xml:space="preserve">   </w:t>
+      </w:r>
+      <w:r>
+        <w:rPr>
+          <w:rFonts w:ascii="Times New Roman" w:hAnsi="Times New Roman"/>
+          <w:sz w:val="17"/>
+          <w:szCs w:val="17"/>
+        </w:rPr>
+        <w:t>}</w:t>
+      </w:r>
+    </w:p>
+    <w:p>
+      <w:pPr>
+        <w:pStyle w:val="Normal"/>
+        <w:ind w:hanging="0"/>
+        <w:jc w:val="left"/>
+        <w:rPr>
+          <w:rFonts w:ascii="Times New Roman" w:hAnsi="Times New Roman"/>
+          <w:sz w:val="17"/>
+          <w:szCs w:val="17"/>
+        </w:rPr>
+      </w:pPr>
+      <w:r>
+        <w:rPr>
+          <w:rFonts w:ascii="Times New Roman" w:hAnsi="Times New Roman"/>
+          <w:sz w:val="17"/>
+          <w:szCs w:val="17"/>
+        </w:rPr>
+        <w:t>}</w:t>
+      </w:r>
+    </w:p>
+    <w:p>
+      <w:pPr>
+        <w:pStyle w:val="Normal"/>
+        <w:ind w:hanging="0"/>
+        <w:jc w:val="left"/>
+        <w:rPr>
+          <w:rFonts w:ascii="Times New Roman" w:hAnsi="Times New Roman"/>
+          <w:sz w:val="17"/>
+          <w:szCs w:val="17"/>
+        </w:rPr>
+      </w:pPr>
+      <w:r>
+        <w:rPr>
+          <w:rFonts w:ascii="Times New Roman" w:hAnsi="Times New Roman"/>
+          <w:sz w:val="17"/>
+          <w:szCs w:val="17"/>
+        </w:rPr>
+      </w:r>
+    </w:p>
+    <w:p>
+      <w:pPr>
+        <w:pStyle w:val="Normal"/>
+        <w:ind w:hanging="0"/>
+        <w:jc w:val="left"/>
+        <w:rPr>
+          <w:rFonts w:ascii="Times New Roman" w:hAnsi="Times New Roman"/>
+          <w:sz w:val="17"/>
+          <w:szCs w:val="17"/>
+        </w:rPr>
+      </w:pPr>
+      <w:r>
+        <w:rPr>
+          <w:rFonts w:ascii="Times New Roman" w:hAnsi="Times New Roman"/>
+          <w:sz w:val="17"/>
+          <w:szCs w:val="17"/>
+        </w:rPr>
+        <w:t xml:space="preserve">export default </w:t>
+      </w:r>
+      <w:r>
+        <w:rPr>
+          <w:rFonts w:ascii="Times New Roman" w:hAnsi="Times New Roman"/>
+          <w:color w:val="000000"/>
+          <w:sz w:val="17"/>
+          <w:szCs w:val="17"/>
+          <w:u w:val="single"/>
+        </w:rPr>
+        <w:t>App</w:t>
+      </w:r>
+      <w:r>
+        <w:rPr>
+          <w:rFonts w:ascii="Times New Roman" w:hAnsi="Times New Roman"/>
+          <w:sz w:val="17"/>
+          <w:szCs w:val="17"/>
+        </w:rPr>
+        <w:t>;</w:t>
+      </w:r>
+    </w:p>
+    <w:p>
+      <w:pPr>
+        <w:pStyle w:val="Normal"/>
+        <w:rPr>
+          <w:rFonts w:ascii="Times New Roman" w:hAnsi="Times New Roman"/>
+          <w:b w:val="false"/>
+          <w:b w:val="false"/>
+          <w:bCs/>
+          <w:i w:val="false"/>
+          <w:i w:val="false"/>
+          <w:caps w:val="false"/>
+          <w:smallCaps w:val="false"/>
+          <w:color w:val="000000"/>
+          <w:spacing w:val="0"/>
+          <w:sz w:val="20"/>
+        </w:rPr>
+      </w:pPr>
+      <w:r>
+        <w:rPr/>
+      </w:r>
+    </w:p>
+    <w:p>
+      <w:pPr>
+        <w:pStyle w:val="Normal"/>
+        <w:rPr/>
+      </w:pPr>
+      <w:r>
+        <w:rPr>
+          <w:rFonts w:ascii="Times New Roman" w:hAnsi="Times New Roman"/>
+          <w:b w:val="false"/>
+          <w:bCs/>
+          <w:i w:val="false"/>
+          <w:caps w:val="false"/>
+          <w:smallCaps w:val="false"/>
+          <w:color w:val="000000"/>
+          <w:spacing w:val="0"/>
+          <w:sz w:val="20"/>
+        </w:rPr>
+        <w:t>Example 2, ForceUpdate()</w:t>
+      </w:r>
+    </w:p>
+    <w:p>
+      <w:pPr>
+        <w:pStyle w:val="Normal"/>
+        <w:rPr>
+          <w:rFonts w:ascii="Times New Roman" w:hAnsi="Times New Roman"/>
+          <w:b w:val="false"/>
+          <w:b w:val="false"/>
+          <w:bCs/>
+          <w:i w:val="false"/>
+          <w:i w:val="false"/>
+          <w:caps w:val="false"/>
+          <w:smallCaps w:val="false"/>
+          <w:color w:val="000000"/>
+          <w:spacing w:val="0"/>
+          <w:sz w:val="20"/>
+        </w:rPr>
+      </w:pPr>
+      <w:r>
+        <w:rPr/>
+      </w:r>
+    </w:p>
+    <w:p>
+      <w:pPr>
+        <w:pStyle w:val="Normal"/>
+        <w:rPr>
+          <w:rFonts w:ascii="Times New Roman" w:hAnsi="Times New Roman"/>
+          <w:sz w:val="17"/>
+          <w:szCs w:val="17"/>
+        </w:rPr>
+      </w:pPr>
+      <w:r>
+        <w:rPr>
+          <w:rFonts w:ascii="Times New Roman" w:hAnsi="Times New Roman"/>
+          <w:b w:val="false"/>
+          <w:bCs/>
+          <w:i w:val="false"/>
+          <w:caps w:val="false"/>
+          <w:smallCaps w:val="false"/>
+          <w:color w:val="000000"/>
+          <w:spacing w:val="0"/>
+          <w:sz w:val="17"/>
+          <w:szCs w:val="17"/>
+        </w:rPr>
+        <w:t>import React from 'react';</w:t>
+      </w:r>
+    </w:p>
+    <w:p>
+      <w:pPr>
+        <w:pStyle w:val="Normal"/>
+        <w:ind w:hanging="0"/>
+        <w:jc w:val="left"/>
+        <w:rPr>
+          <w:rFonts w:ascii="Times New Roman" w:hAnsi="Times New Roman"/>
+          <w:sz w:val="17"/>
+          <w:szCs w:val="17"/>
+        </w:rPr>
+      </w:pPr>
+      <w:r>
+        <w:rPr>
+          <w:rFonts w:ascii="Times New Roman" w:hAnsi="Times New Roman"/>
+          <w:sz w:val="17"/>
+          <w:szCs w:val="17"/>
+        </w:rPr>
+      </w:r>
+    </w:p>
+    <w:p>
+      <w:pPr>
+        <w:pStyle w:val="Normal"/>
+        <w:ind w:hanging="0"/>
+        <w:jc w:val="left"/>
+        <w:rPr>
+          <w:rFonts w:ascii="Times New Roman" w:hAnsi="Times New Roman"/>
+          <w:sz w:val="17"/>
+          <w:szCs w:val="17"/>
+        </w:rPr>
+      </w:pPr>
+      <w:r>
+        <w:rPr>
+          <w:rFonts w:ascii="Times New Roman" w:hAnsi="Times New Roman"/>
+          <w:sz w:val="17"/>
+          <w:szCs w:val="17"/>
+        </w:rPr>
+        <w:t xml:space="preserve">class </w:t>
+      </w:r>
+      <w:r>
+        <w:rPr>
+          <w:rFonts w:ascii="Times New Roman" w:hAnsi="Times New Roman"/>
+          <w:color w:val="000000"/>
+          <w:sz w:val="17"/>
+          <w:szCs w:val="17"/>
+          <w:u w:val="single"/>
+        </w:rPr>
+        <w:t>App</w:t>
+      </w:r>
+      <w:r>
+        <w:rPr>
+          <w:rFonts w:ascii="Times New Roman" w:hAnsi="Times New Roman"/>
+          <w:sz w:val="17"/>
+          <w:szCs w:val="17"/>
+        </w:rPr>
+        <w:t xml:space="preserve"> extends React.Component {</w:t>
+      </w:r>
+    </w:p>
+    <w:p>
+      <w:pPr>
+        <w:pStyle w:val="Normal"/>
+        <w:ind w:hanging="0"/>
+        <w:jc w:val="left"/>
+        <w:rPr>
+          <w:rFonts w:ascii="Times New Roman" w:hAnsi="Times New Roman"/>
+          <w:sz w:val="17"/>
+          <w:szCs w:val="17"/>
+        </w:rPr>
+      </w:pPr>
+      <w:r>
+        <w:rPr>
+          <w:rFonts w:ascii="Times New Roman" w:hAnsi="Times New Roman"/>
+          <w:sz w:val="17"/>
+          <w:szCs w:val="17"/>
+        </w:rPr>
+        <w:t xml:space="preserve">   </w:t>
+      </w:r>
+      <w:r>
+        <w:rPr>
+          <w:rFonts w:ascii="Times New Roman" w:hAnsi="Times New Roman"/>
+          <w:sz w:val="17"/>
+          <w:szCs w:val="17"/>
+        </w:rPr>
+        <w:t>constructor() {</w:t>
+      </w:r>
+    </w:p>
+    <w:p>
+      <w:pPr>
+        <w:pStyle w:val="Normal"/>
+        <w:ind w:hanging="0"/>
+        <w:jc w:val="left"/>
+        <w:rPr>
+          <w:rFonts w:ascii="Times New Roman" w:hAnsi="Times New Roman"/>
+          <w:sz w:val="17"/>
+          <w:szCs w:val="17"/>
+        </w:rPr>
+      </w:pPr>
+      <w:r>
+        <w:rPr>
+          <w:rFonts w:ascii="Times New Roman" w:hAnsi="Times New Roman"/>
+          <w:sz w:val="17"/>
+          <w:szCs w:val="17"/>
+        </w:rPr>
+        <w:t xml:space="preserve">      </w:t>
+      </w:r>
+      <w:r>
+        <w:rPr>
+          <w:rFonts w:ascii="Times New Roman" w:hAnsi="Times New Roman"/>
+          <w:sz w:val="17"/>
+          <w:szCs w:val="17"/>
+        </w:rPr>
+        <w:t>super();</w:t>
+      </w:r>
+    </w:p>
+    <w:p>
+      <w:pPr>
+        <w:pStyle w:val="Normal"/>
+        <w:ind w:hanging="0"/>
+        <w:jc w:val="left"/>
+        <w:rPr>
+          <w:rFonts w:ascii="Times New Roman" w:hAnsi="Times New Roman"/>
+          <w:sz w:val="17"/>
+          <w:szCs w:val="17"/>
+        </w:rPr>
+      </w:pPr>
+      <w:r>
+        <w:rPr>
+          <w:rFonts w:ascii="Times New Roman" w:hAnsi="Times New Roman"/>
+          <w:sz w:val="17"/>
+          <w:szCs w:val="17"/>
+        </w:rPr>
+        <w:t xml:space="preserve">      </w:t>
+      </w:r>
+      <w:r>
+        <w:rPr>
+          <w:rFonts w:ascii="Times New Roman" w:hAnsi="Times New Roman"/>
+          <w:sz w:val="17"/>
+          <w:szCs w:val="17"/>
+        </w:rPr>
+        <w:t>this.forceUpdateHandler = this.forceUpdateHandler.bind(this);</w:t>
+      </w:r>
+    </w:p>
+    <w:p>
+      <w:pPr>
+        <w:pStyle w:val="Normal"/>
+        <w:ind w:hanging="0"/>
+        <w:jc w:val="left"/>
+        <w:rPr>
+          <w:rFonts w:ascii="Times New Roman" w:hAnsi="Times New Roman"/>
+          <w:sz w:val="17"/>
+          <w:szCs w:val="17"/>
+        </w:rPr>
+      </w:pPr>
+      <w:r>
+        <w:rPr>
+          <w:rFonts w:ascii="Times New Roman" w:hAnsi="Times New Roman"/>
+          <w:sz w:val="17"/>
+          <w:szCs w:val="17"/>
+        </w:rPr>
+        <w:t xml:space="preserve">   </w:t>
+      </w:r>
+      <w:r>
+        <w:rPr>
+          <w:rFonts w:ascii="Times New Roman" w:hAnsi="Times New Roman"/>
+          <w:sz w:val="17"/>
+          <w:szCs w:val="17"/>
+        </w:rPr>
+        <w:t>};</w:t>
+      </w:r>
+    </w:p>
+    <w:p>
+      <w:pPr>
+        <w:pStyle w:val="Normal"/>
+        <w:ind w:hanging="0"/>
+        <w:jc w:val="left"/>
+        <w:rPr>
+          <w:rFonts w:ascii="Times New Roman" w:hAnsi="Times New Roman"/>
+          <w:sz w:val="17"/>
+          <w:szCs w:val="17"/>
+        </w:rPr>
+      </w:pPr>
+      <w:r>
+        <w:rPr>
+          <w:rFonts w:ascii="Times New Roman" w:hAnsi="Times New Roman"/>
+          <w:sz w:val="17"/>
+          <w:szCs w:val="17"/>
+        </w:rPr>
+      </w:r>
+    </w:p>
+    <w:p>
+      <w:pPr>
+        <w:pStyle w:val="Normal"/>
+        <w:ind w:hanging="0"/>
+        <w:jc w:val="left"/>
+        <w:rPr>
+          <w:rFonts w:ascii="Times New Roman" w:hAnsi="Times New Roman"/>
+          <w:sz w:val="17"/>
+          <w:szCs w:val="17"/>
+        </w:rPr>
+      </w:pPr>
+      <w:r>
+        <w:rPr>
+          <w:rFonts w:ascii="Times New Roman" w:hAnsi="Times New Roman"/>
+          <w:sz w:val="17"/>
+          <w:szCs w:val="17"/>
+        </w:rPr>
+        <w:t xml:space="preserve">   </w:t>
+      </w:r>
+      <w:r>
+        <w:rPr>
+          <w:rFonts w:ascii="Times New Roman" w:hAnsi="Times New Roman"/>
+          <w:sz w:val="17"/>
+          <w:szCs w:val="17"/>
+        </w:rPr>
+        <w:t>forceUpdateHandler() {</w:t>
+      </w:r>
+    </w:p>
+    <w:p>
+      <w:pPr>
+        <w:pStyle w:val="Normal"/>
+        <w:ind w:hanging="0"/>
+        <w:jc w:val="left"/>
+        <w:rPr>
+          <w:rFonts w:ascii="Times New Roman" w:hAnsi="Times New Roman"/>
+          <w:sz w:val="17"/>
+          <w:szCs w:val="17"/>
+        </w:rPr>
+      </w:pPr>
+      <w:r>
+        <w:rPr>
+          <w:rFonts w:ascii="Times New Roman" w:hAnsi="Times New Roman"/>
+          <w:sz w:val="17"/>
+          <w:szCs w:val="17"/>
+        </w:rPr>
+        <w:t xml:space="preserve">      </w:t>
+      </w:r>
+      <w:r>
+        <w:rPr>
+          <w:rFonts w:ascii="Times New Roman" w:hAnsi="Times New Roman"/>
+          <w:sz w:val="17"/>
+          <w:szCs w:val="17"/>
+        </w:rPr>
+        <w:t>this.forceUpdate();</w:t>
+      </w:r>
+    </w:p>
+    <w:p>
+      <w:pPr>
+        <w:pStyle w:val="Normal"/>
+        <w:ind w:hanging="0"/>
+        <w:jc w:val="left"/>
+        <w:rPr>
+          <w:rFonts w:ascii="Times New Roman" w:hAnsi="Times New Roman"/>
+          <w:sz w:val="17"/>
+          <w:szCs w:val="17"/>
+        </w:rPr>
+      </w:pPr>
+      <w:r>
+        <w:rPr>
+          <w:rFonts w:ascii="Times New Roman" w:hAnsi="Times New Roman"/>
+          <w:sz w:val="17"/>
+          <w:szCs w:val="17"/>
+        </w:rPr>
+        <w:t xml:space="preserve">   </w:t>
+      </w:r>
+      <w:r>
+        <w:rPr>
+          <w:rFonts w:ascii="Times New Roman" w:hAnsi="Times New Roman"/>
+          <w:sz w:val="17"/>
+          <w:szCs w:val="17"/>
+        </w:rPr>
+        <w:t>};</w:t>
+      </w:r>
+    </w:p>
+    <w:p>
+      <w:pPr>
+        <w:pStyle w:val="Normal"/>
+        <w:ind w:hanging="0"/>
+        <w:jc w:val="left"/>
+        <w:rPr>
+          <w:rFonts w:ascii="Times New Roman" w:hAnsi="Times New Roman"/>
+          <w:sz w:val="17"/>
+          <w:szCs w:val="17"/>
+        </w:rPr>
+      </w:pPr>
+      <w:r>
+        <w:rPr>
+          <w:rFonts w:ascii="Times New Roman" w:hAnsi="Times New Roman"/>
+          <w:sz w:val="17"/>
+          <w:szCs w:val="17"/>
+        </w:rPr>
+      </w:r>
+    </w:p>
+    <w:p>
+      <w:pPr>
+        <w:pStyle w:val="Normal"/>
+        <w:ind w:hanging="0"/>
+        <w:jc w:val="left"/>
+        <w:rPr>
+          <w:rFonts w:ascii="Times New Roman" w:hAnsi="Times New Roman"/>
+          <w:sz w:val="17"/>
+          <w:szCs w:val="17"/>
+        </w:rPr>
+      </w:pPr>
+      <w:r>
+        <w:rPr>
+          <w:rFonts w:ascii="Times New Roman" w:hAnsi="Times New Roman"/>
+          <w:sz w:val="17"/>
+          <w:szCs w:val="17"/>
+        </w:rPr>
+        <w:t xml:space="preserve">   </w:t>
+      </w:r>
+      <w:r>
+        <w:rPr>
+          <w:rFonts w:ascii="Times New Roman" w:hAnsi="Times New Roman"/>
+          <w:sz w:val="17"/>
+          <w:szCs w:val="17"/>
+        </w:rPr>
+        <w:t>render() {</w:t>
+      </w:r>
+    </w:p>
+    <w:p>
+      <w:pPr>
+        <w:pStyle w:val="Normal"/>
+        <w:ind w:hanging="0"/>
+        <w:jc w:val="left"/>
+        <w:rPr>
+          <w:rFonts w:ascii="Times New Roman" w:hAnsi="Times New Roman"/>
+          <w:sz w:val="17"/>
+          <w:szCs w:val="17"/>
+        </w:rPr>
+      </w:pPr>
+      <w:r>
+        <w:rPr>
+          <w:rFonts w:ascii="Times New Roman" w:hAnsi="Times New Roman"/>
+          <w:sz w:val="17"/>
+          <w:szCs w:val="17"/>
+        </w:rPr>
+        <w:t xml:space="preserve">      </w:t>
+      </w:r>
+      <w:r>
+        <w:rPr>
+          <w:rFonts w:ascii="Times New Roman" w:hAnsi="Times New Roman"/>
+          <w:sz w:val="17"/>
+          <w:szCs w:val="17"/>
+        </w:rPr>
+        <w:t>return (</w:t>
+      </w:r>
+    </w:p>
+    <w:p>
+      <w:pPr>
+        <w:pStyle w:val="Normal"/>
+        <w:ind w:hanging="0"/>
+        <w:jc w:val="left"/>
+        <w:rPr>
+          <w:rFonts w:ascii="Times New Roman" w:hAnsi="Times New Roman"/>
+          <w:sz w:val="17"/>
+          <w:szCs w:val="17"/>
+        </w:rPr>
+      </w:pPr>
+      <w:r>
+        <w:rPr>
+          <w:rFonts w:ascii="Times New Roman" w:hAnsi="Times New Roman"/>
+          <w:sz w:val="17"/>
+          <w:szCs w:val="17"/>
+        </w:rPr>
+        <w:t xml:space="preserve">         </w:t>
+      </w:r>
+      <w:r>
+        <w:rPr>
+          <w:rFonts w:ascii="Times New Roman" w:hAnsi="Times New Roman"/>
+          <w:color w:val="000000"/>
+          <w:sz w:val="17"/>
+          <w:szCs w:val="17"/>
+          <w:u w:val="single"/>
+        </w:rPr>
+        <w:t>&lt;div&gt;</w:t>
+      </w:r>
+    </w:p>
+    <w:p>
+      <w:pPr>
+        <w:pStyle w:val="Normal"/>
+        <w:ind w:hanging="0"/>
+        <w:jc w:val="left"/>
+        <w:rPr>
+          <w:rFonts w:ascii="Times New Roman" w:hAnsi="Times New Roman"/>
+          <w:sz w:val="17"/>
+          <w:szCs w:val="17"/>
+        </w:rPr>
+      </w:pPr>
+      <w:r>
+        <w:rPr>
+          <w:rFonts w:ascii="Times New Roman" w:hAnsi="Times New Roman"/>
+          <w:sz w:val="17"/>
+          <w:szCs w:val="17"/>
+        </w:rPr>
+        <w:t xml:space="preserve">            </w:t>
+      </w:r>
+      <w:r>
+        <w:rPr>
+          <w:rFonts w:ascii="Times New Roman" w:hAnsi="Times New Roman"/>
+          <w:sz w:val="17"/>
+          <w:szCs w:val="17"/>
+        </w:rPr>
+        <w:t>&lt;button onClick = {this.forceUpdateHandler}&gt;FORCE UPDATE&lt;/button&gt;</w:t>
+      </w:r>
+    </w:p>
+    <w:p>
+      <w:pPr>
+        <w:pStyle w:val="Normal"/>
+        <w:ind w:hanging="0"/>
+        <w:jc w:val="left"/>
+        <w:rPr>
+          <w:rFonts w:ascii="Times New Roman" w:hAnsi="Times New Roman"/>
+          <w:sz w:val="17"/>
+          <w:szCs w:val="17"/>
+        </w:rPr>
+      </w:pPr>
+      <w:r>
+        <w:rPr>
+          <w:rFonts w:ascii="Times New Roman" w:hAnsi="Times New Roman"/>
+          <w:sz w:val="17"/>
+          <w:szCs w:val="17"/>
+        </w:rPr>
+        <w:t xml:space="preserve">            </w:t>
+      </w:r>
+      <w:r>
+        <w:rPr>
+          <w:rFonts w:ascii="Times New Roman" w:hAnsi="Times New Roman"/>
+          <w:sz w:val="17"/>
+          <w:szCs w:val="17"/>
+        </w:rPr>
+        <w:t>&lt;h4&gt;Random number: {Math.random()}&lt;/h4&gt;</w:t>
+      </w:r>
+    </w:p>
+    <w:p>
+      <w:pPr>
+        <w:pStyle w:val="Normal"/>
+        <w:ind w:hanging="0"/>
+        <w:jc w:val="left"/>
+        <w:rPr>
+          <w:rFonts w:ascii="Times New Roman" w:hAnsi="Times New Roman"/>
+          <w:sz w:val="17"/>
+          <w:szCs w:val="17"/>
+        </w:rPr>
+      </w:pPr>
+      <w:r>
+        <w:rPr>
+          <w:rFonts w:ascii="Times New Roman" w:hAnsi="Times New Roman"/>
+          <w:sz w:val="17"/>
+          <w:szCs w:val="17"/>
+        </w:rPr>
+        <w:t xml:space="preserve">         </w:t>
+      </w:r>
+      <w:r>
+        <w:rPr>
+          <w:rFonts w:ascii="Times New Roman" w:hAnsi="Times New Roman"/>
+          <w:color w:val="000000"/>
+          <w:sz w:val="17"/>
+          <w:szCs w:val="17"/>
+          <w:u w:val="single"/>
+        </w:rPr>
+        <w:t>&lt;/div&gt;</w:t>
+      </w:r>
+    </w:p>
+    <w:p>
+      <w:pPr>
+        <w:pStyle w:val="Normal"/>
+        <w:ind w:hanging="0"/>
+        <w:jc w:val="left"/>
+        <w:rPr>
+          <w:rFonts w:ascii="Times New Roman" w:hAnsi="Times New Roman"/>
+          <w:sz w:val="17"/>
+          <w:szCs w:val="17"/>
+        </w:rPr>
+      </w:pPr>
+      <w:r>
+        <w:rPr>
+          <w:rFonts w:ascii="Times New Roman" w:hAnsi="Times New Roman"/>
+          <w:sz w:val="17"/>
+          <w:szCs w:val="17"/>
+        </w:rPr>
+        <w:t xml:space="preserve">      </w:t>
+      </w:r>
+      <w:r>
+        <w:rPr>
+          <w:rFonts w:ascii="Times New Roman" w:hAnsi="Times New Roman"/>
+          <w:sz w:val="17"/>
+          <w:szCs w:val="17"/>
+        </w:rPr>
+        <w:t>);</w:t>
+      </w:r>
+    </w:p>
+    <w:p>
+      <w:pPr>
+        <w:pStyle w:val="Normal"/>
+        <w:ind w:hanging="0"/>
+        <w:jc w:val="left"/>
+        <w:rPr>
+          <w:rFonts w:ascii="Times New Roman" w:hAnsi="Times New Roman"/>
+          <w:sz w:val="17"/>
+          <w:szCs w:val="17"/>
+        </w:rPr>
+      </w:pPr>
+      <w:r>
+        <w:rPr>
+          <w:rFonts w:ascii="Times New Roman" w:hAnsi="Times New Roman"/>
+          <w:sz w:val="17"/>
+          <w:szCs w:val="17"/>
+        </w:rPr>
+        <w:t xml:space="preserve">   </w:t>
+      </w:r>
+      <w:r>
+        <w:rPr>
+          <w:rFonts w:ascii="Times New Roman" w:hAnsi="Times New Roman"/>
+          <w:sz w:val="17"/>
+          <w:szCs w:val="17"/>
+        </w:rPr>
+        <w:t>}</w:t>
+      </w:r>
+    </w:p>
+    <w:p>
+      <w:pPr>
+        <w:pStyle w:val="Normal"/>
+        <w:ind w:hanging="0"/>
+        <w:jc w:val="left"/>
+        <w:rPr>
+          <w:rFonts w:ascii="Times New Roman" w:hAnsi="Times New Roman"/>
+          <w:sz w:val="17"/>
+          <w:szCs w:val="17"/>
+        </w:rPr>
+      </w:pPr>
+      <w:r>
+        <w:rPr>
+          <w:rFonts w:ascii="Times New Roman" w:hAnsi="Times New Roman"/>
+          <w:sz w:val="17"/>
+          <w:szCs w:val="17"/>
+        </w:rPr>
+        <w:t>}</w:t>
+      </w:r>
+    </w:p>
+    <w:p>
+      <w:pPr>
+        <w:pStyle w:val="Normal"/>
+        <w:ind w:hanging="0"/>
+        <w:jc w:val="left"/>
+        <w:rPr>
+          <w:rFonts w:ascii="Times New Roman" w:hAnsi="Times New Roman"/>
+          <w:sz w:val="20"/>
+          <w:szCs w:val="20"/>
+        </w:rPr>
+      </w:pPr>
+      <w:r>
+        <w:rPr>
+          <w:rFonts w:ascii="Times New Roman" w:hAnsi="Times New Roman"/>
+          <w:sz w:val="20"/>
+          <w:szCs w:val="20"/>
+        </w:rPr>
+      </w:r>
+    </w:p>
+    <w:p>
+      <w:pPr>
+        <w:pStyle w:val="Normal"/>
+        <w:ind w:hanging="0"/>
+        <w:jc w:val="left"/>
+        <w:rPr>
+          <w:rFonts w:ascii="Times New Roman" w:hAnsi="Times New Roman"/>
+          <w:sz w:val="20"/>
+          <w:szCs w:val="20"/>
+        </w:rPr>
+      </w:pPr>
+      <w:r>
+        <w:rPr>
+          <w:rFonts w:ascii="Times New Roman" w:hAnsi="Times New Roman"/>
+          <w:sz w:val="20"/>
+          <w:szCs w:val="20"/>
+        </w:rPr>
+        <w:t xml:space="preserve">export default </w:t>
+      </w:r>
+      <w:r>
+        <w:rPr>
+          <w:rFonts w:ascii="Times New Roman" w:hAnsi="Times New Roman"/>
+          <w:color w:val="000000"/>
+          <w:sz w:val="20"/>
+          <w:szCs w:val="20"/>
+          <w:u w:val="single"/>
+        </w:rPr>
+        <w:t>App</w:t>
+      </w:r>
+      <w:r>
+        <w:rPr>
+          <w:rFonts w:ascii="Times New Roman" w:hAnsi="Times New Roman"/>
+          <w:sz w:val="20"/>
+          <w:szCs w:val="20"/>
+        </w:rPr>
+        <w:t>;</w:t>
+      </w:r>
+    </w:p>
+    <w:p>
+      <w:pPr>
+        <w:pStyle w:val="Normal"/>
+        <w:rPr/>
+      </w:pPr>
+      <w:r>
+        <w:rPr>
+          <w:rFonts w:ascii="Times New Roman" w:hAnsi="Times New Roman"/>
+          <w:b w:val="false"/>
+          <w:bCs/>
+          <w:i w:val="false"/>
+          <w:caps w:val="false"/>
+          <w:smallCaps w:val="false"/>
+          <w:color w:val="000000"/>
+          <w:spacing w:val="0"/>
+          <w:sz w:val="20"/>
+        </w:rPr>
+        <w:t>Example 3, findDOMNode(node)</w:t>
+      </w:r>
+    </w:p>
+    <w:p>
+      <w:pPr>
+        <w:pStyle w:val="Normal"/>
+        <w:rPr>
+          <w:rFonts w:ascii="Times New Roman" w:hAnsi="Times New Roman"/>
+          <w:b w:val="false"/>
+          <w:b w:val="false"/>
+          <w:bCs/>
+          <w:i w:val="false"/>
+          <w:i w:val="false"/>
+          <w:caps w:val="false"/>
+          <w:smallCaps w:val="false"/>
+          <w:color w:val="000000"/>
+          <w:spacing w:val="0"/>
+          <w:sz w:val="20"/>
+        </w:rPr>
+      </w:pPr>
+      <w:r>
+        <w:rPr/>
+      </w:r>
+    </w:p>
+    <w:p>
+      <w:pPr>
+        <w:pStyle w:val="Normal"/>
+        <w:rPr>
+          <w:rFonts w:ascii="Times New Roman" w:hAnsi="Times New Roman"/>
+          <w:sz w:val="17"/>
+          <w:szCs w:val="17"/>
+        </w:rPr>
+      </w:pPr>
+      <w:r>
+        <w:rPr>
+          <w:rFonts w:ascii="Times New Roman" w:hAnsi="Times New Roman"/>
+          <w:b w:val="false"/>
+          <w:bCs/>
+          <w:i w:val="false"/>
+          <w:caps w:val="false"/>
+          <w:smallCaps w:val="false"/>
+          <w:color w:val="000000"/>
+          <w:spacing w:val="0"/>
+          <w:sz w:val="17"/>
+          <w:szCs w:val="17"/>
+        </w:rPr>
+        <w:t>import React from 'react';</w:t>
+      </w:r>
+    </w:p>
+    <w:p>
+      <w:pPr>
+        <w:pStyle w:val="Normal"/>
+        <w:ind w:hanging="0"/>
+        <w:jc w:val="left"/>
+        <w:rPr>
+          <w:rFonts w:ascii="Times New Roman" w:hAnsi="Times New Roman"/>
+          <w:sz w:val="17"/>
+          <w:szCs w:val="17"/>
+        </w:rPr>
+      </w:pPr>
+      <w:r>
+        <w:rPr>
+          <w:rFonts w:ascii="Times New Roman" w:hAnsi="Times New Roman"/>
+          <w:sz w:val="17"/>
+          <w:szCs w:val="17"/>
+        </w:rPr>
+        <w:t>import ReactDOM from 'react-</w:t>
+      </w:r>
+      <w:r>
+        <w:rPr>
+          <w:rFonts w:ascii="Times New Roman" w:hAnsi="Times New Roman"/>
+          <w:color w:val="000000"/>
+          <w:sz w:val="17"/>
+          <w:szCs w:val="17"/>
+          <w:u w:val="single"/>
+        </w:rPr>
+        <w:t>dom</w:t>
+      </w:r>
+      <w:r>
+        <w:rPr>
+          <w:rFonts w:ascii="Times New Roman" w:hAnsi="Times New Roman"/>
+          <w:sz w:val="17"/>
+          <w:szCs w:val="17"/>
+        </w:rPr>
+        <w:t>';</w:t>
+      </w:r>
+    </w:p>
+    <w:p>
+      <w:pPr>
+        <w:pStyle w:val="Normal"/>
+        <w:ind w:hanging="0"/>
+        <w:jc w:val="left"/>
+        <w:rPr>
+          <w:rFonts w:ascii="Times New Roman" w:hAnsi="Times New Roman"/>
+          <w:sz w:val="17"/>
+          <w:szCs w:val="17"/>
+        </w:rPr>
+      </w:pPr>
+      <w:r>
+        <w:rPr>
+          <w:rFonts w:ascii="Times New Roman" w:hAnsi="Times New Roman"/>
+          <w:sz w:val="17"/>
+          <w:szCs w:val="17"/>
+        </w:rPr>
+      </w:r>
+    </w:p>
+    <w:p>
+      <w:pPr>
+        <w:pStyle w:val="Normal"/>
+        <w:ind w:hanging="0"/>
+        <w:jc w:val="left"/>
+        <w:rPr>
+          <w:rFonts w:ascii="Times New Roman" w:hAnsi="Times New Roman"/>
+          <w:sz w:val="17"/>
+          <w:szCs w:val="17"/>
+        </w:rPr>
+      </w:pPr>
+      <w:r>
+        <w:rPr>
+          <w:rFonts w:ascii="Times New Roman" w:hAnsi="Times New Roman"/>
+          <w:sz w:val="17"/>
+          <w:szCs w:val="17"/>
+        </w:rPr>
+        <w:t xml:space="preserve">class </w:t>
+      </w:r>
+      <w:r>
+        <w:rPr>
+          <w:rFonts w:ascii="Times New Roman" w:hAnsi="Times New Roman"/>
+          <w:color w:val="000000"/>
+          <w:sz w:val="17"/>
+          <w:szCs w:val="17"/>
+          <w:u w:val="single"/>
+        </w:rPr>
+        <w:t>App</w:t>
+      </w:r>
+      <w:r>
+        <w:rPr>
+          <w:rFonts w:ascii="Times New Roman" w:hAnsi="Times New Roman"/>
+          <w:sz w:val="17"/>
+          <w:szCs w:val="17"/>
+        </w:rPr>
+        <w:t xml:space="preserve"> extends React.Component {</w:t>
+      </w:r>
+    </w:p>
+    <w:p>
+      <w:pPr>
+        <w:pStyle w:val="Normal"/>
+        <w:ind w:hanging="0"/>
+        <w:jc w:val="left"/>
+        <w:rPr>
+          <w:rFonts w:ascii="Times New Roman" w:hAnsi="Times New Roman"/>
+          <w:sz w:val="17"/>
+          <w:szCs w:val="17"/>
+        </w:rPr>
+      </w:pPr>
+      <w:r>
+        <w:rPr>
+          <w:rFonts w:ascii="Times New Roman" w:hAnsi="Times New Roman"/>
+          <w:sz w:val="17"/>
+          <w:szCs w:val="17"/>
+        </w:rPr>
+        <w:t xml:space="preserve">   </w:t>
+      </w:r>
+      <w:r>
+        <w:rPr>
+          <w:rFonts w:ascii="Times New Roman" w:hAnsi="Times New Roman"/>
+          <w:sz w:val="17"/>
+          <w:szCs w:val="17"/>
+        </w:rPr>
+        <w:t>constructor() {</w:t>
+      </w:r>
+    </w:p>
+    <w:p>
+      <w:pPr>
+        <w:pStyle w:val="Normal"/>
+        <w:ind w:hanging="0"/>
+        <w:jc w:val="left"/>
+        <w:rPr>
+          <w:rFonts w:ascii="Times New Roman" w:hAnsi="Times New Roman"/>
+          <w:sz w:val="17"/>
+          <w:szCs w:val="17"/>
+        </w:rPr>
+      </w:pPr>
+      <w:r>
+        <w:rPr>
+          <w:rFonts w:ascii="Times New Roman" w:hAnsi="Times New Roman"/>
+          <w:sz w:val="17"/>
+          <w:szCs w:val="17"/>
+        </w:rPr>
+        <w:t xml:space="preserve">      </w:t>
+      </w:r>
+      <w:r>
+        <w:rPr>
+          <w:rFonts w:ascii="Times New Roman" w:hAnsi="Times New Roman"/>
+          <w:sz w:val="17"/>
+          <w:szCs w:val="17"/>
+        </w:rPr>
+        <w:t>super();</w:t>
+      </w:r>
+    </w:p>
+    <w:p>
+      <w:pPr>
+        <w:pStyle w:val="Normal"/>
+        <w:ind w:hanging="0"/>
+        <w:jc w:val="left"/>
+        <w:rPr>
+          <w:rFonts w:ascii="Times New Roman" w:hAnsi="Times New Roman"/>
+          <w:sz w:val="17"/>
+          <w:szCs w:val="17"/>
+        </w:rPr>
+      </w:pPr>
+      <w:r>
+        <w:rPr>
+          <w:rFonts w:ascii="Times New Roman" w:hAnsi="Times New Roman"/>
+          <w:sz w:val="17"/>
+          <w:szCs w:val="17"/>
+        </w:rPr>
+        <w:t xml:space="preserve">      </w:t>
+      </w:r>
+      <w:r>
+        <w:rPr>
+          <w:rFonts w:ascii="Times New Roman" w:hAnsi="Times New Roman"/>
+          <w:sz w:val="17"/>
+          <w:szCs w:val="17"/>
+        </w:rPr>
+        <w:t>this.findDomNodeHandler = this.findDomNodeHandler.bind(this);</w:t>
+      </w:r>
+    </w:p>
+    <w:p>
+      <w:pPr>
+        <w:pStyle w:val="Normal"/>
+        <w:ind w:hanging="0"/>
+        <w:jc w:val="left"/>
+        <w:rPr>
+          <w:rFonts w:ascii="Times New Roman" w:hAnsi="Times New Roman"/>
+          <w:sz w:val="17"/>
+          <w:szCs w:val="17"/>
+        </w:rPr>
+      </w:pPr>
+      <w:r>
+        <w:rPr>
+          <w:rFonts w:ascii="Times New Roman" w:hAnsi="Times New Roman"/>
+          <w:sz w:val="17"/>
+          <w:szCs w:val="17"/>
+        </w:rPr>
+        <w:t xml:space="preserve">   </w:t>
+      </w:r>
+      <w:r>
+        <w:rPr>
+          <w:rFonts w:ascii="Times New Roman" w:hAnsi="Times New Roman"/>
+          <w:sz w:val="17"/>
+          <w:szCs w:val="17"/>
+        </w:rPr>
+        <w:t>};</w:t>
+      </w:r>
+    </w:p>
+    <w:p>
+      <w:pPr>
+        <w:pStyle w:val="Normal"/>
+        <w:ind w:hanging="0"/>
+        <w:jc w:val="left"/>
+        <w:rPr>
+          <w:rFonts w:ascii="Times New Roman" w:hAnsi="Times New Roman"/>
+          <w:sz w:val="17"/>
+          <w:szCs w:val="17"/>
+        </w:rPr>
+      </w:pPr>
+      <w:r>
+        <w:rPr>
+          <w:rFonts w:ascii="Times New Roman" w:hAnsi="Times New Roman"/>
+          <w:sz w:val="17"/>
+          <w:szCs w:val="17"/>
+        </w:rPr>
+      </w:r>
+    </w:p>
+    <w:p>
+      <w:pPr>
+        <w:pStyle w:val="Normal"/>
+        <w:ind w:hanging="0"/>
+        <w:jc w:val="left"/>
+        <w:rPr>
+          <w:rFonts w:ascii="Times New Roman" w:hAnsi="Times New Roman"/>
+          <w:sz w:val="17"/>
+          <w:szCs w:val="17"/>
+        </w:rPr>
+      </w:pPr>
+      <w:r>
+        <w:rPr>
+          <w:rFonts w:ascii="Times New Roman" w:hAnsi="Times New Roman"/>
+          <w:sz w:val="17"/>
+          <w:szCs w:val="17"/>
+        </w:rPr>
+        <w:t xml:space="preserve">   </w:t>
+      </w:r>
+      <w:r>
+        <w:rPr>
+          <w:rFonts w:ascii="Times New Roman" w:hAnsi="Times New Roman"/>
+          <w:sz w:val="17"/>
+          <w:szCs w:val="17"/>
+        </w:rPr>
+        <w:t>findDomNodeHandler() {</w:t>
+      </w:r>
+    </w:p>
+    <w:p>
+      <w:pPr>
+        <w:pStyle w:val="Normal"/>
+        <w:ind w:hanging="0"/>
+        <w:jc w:val="left"/>
+        <w:rPr>
+          <w:rFonts w:ascii="Times New Roman" w:hAnsi="Times New Roman"/>
+          <w:sz w:val="17"/>
+          <w:szCs w:val="17"/>
+        </w:rPr>
+      </w:pPr>
+      <w:r>
+        <w:rPr>
+          <w:rFonts w:ascii="Times New Roman" w:hAnsi="Times New Roman"/>
+          <w:sz w:val="17"/>
+          <w:szCs w:val="17"/>
+        </w:rPr>
+        <w:t xml:space="preserve">      </w:t>
+      </w:r>
+      <w:r>
+        <w:rPr>
+          <w:rFonts w:ascii="Times New Roman" w:hAnsi="Times New Roman"/>
+          <w:color w:val="000000"/>
+          <w:sz w:val="17"/>
+          <w:szCs w:val="17"/>
+          <w:u w:val="single"/>
+        </w:rPr>
+        <w:t>var</w:t>
+      </w:r>
+      <w:r>
+        <w:rPr>
+          <w:rFonts w:ascii="Times New Roman" w:hAnsi="Times New Roman"/>
+          <w:sz w:val="17"/>
+          <w:szCs w:val="17"/>
+        </w:rPr>
+        <w:t xml:space="preserve"> myDiv = document.getElementById('myDiv');</w:t>
+      </w:r>
+    </w:p>
+    <w:p>
+      <w:pPr>
+        <w:pStyle w:val="Normal"/>
+        <w:ind w:hanging="0"/>
+        <w:jc w:val="left"/>
+        <w:rPr>
+          <w:rFonts w:ascii="Times New Roman" w:hAnsi="Times New Roman"/>
+          <w:sz w:val="17"/>
+          <w:szCs w:val="17"/>
+        </w:rPr>
+      </w:pPr>
+      <w:r>
+        <w:rPr>
+          <w:rFonts w:ascii="Times New Roman" w:hAnsi="Times New Roman"/>
+          <w:sz w:val="17"/>
+          <w:szCs w:val="17"/>
+        </w:rPr>
+        <w:t xml:space="preserve">      </w:t>
+      </w:r>
+      <w:r>
+        <w:rPr>
+          <w:rFonts w:ascii="Times New Roman" w:hAnsi="Times New Roman"/>
+          <w:sz w:val="17"/>
+          <w:szCs w:val="17"/>
+        </w:rPr>
+        <w:t>ReactDOM.findDOMNode(myDiv).style.color = 'green';</w:t>
+      </w:r>
+    </w:p>
+    <w:p>
+      <w:pPr>
+        <w:pStyle w:val="Normal"/>
+        <w:ind w:hanging="0"/>
+        <w:jc w:val="left"/>
+        <w:rPr>
+          <w:rFonts w:ascii="Times New Roman" w:hAnsi="Times New Roman"/>
+          <w:sz w:val="17"/>
+          <w:szCs w:val="17"/>
+        </w:rPr>
+      </w:pPr>
+      <w:r>
+        <w:rPr>
+          <w:rFonts w:ascii="Times New Roman" w:hAnsi="Times New Roman"/>
+          <w:sz w:val="17"/>
+          <w:szCs w:val="17"/>
+        </w:rPr>
+        <w:t xml:space="preserve">   </w:t>
+      </w:r>
+      <w:r>
+        <w:rPr>
+          <w:rFonts w:ascii="Times New Roman" w:hAnsi="Times New Roman"/>
+          <w:sz w:val="17"/>
+          <w:szCs w:val="17"/>
+        </w:rPr>
+        <w:t>}</w:t>
+      </w:r>
+    </w:p>
+    <w:p>
+      <w:pPr>
+        <w:pStyle w:val="Normal"/>
+        <w:ind w:hanging="0"/>
+        <w:jc w:val="left"/>
+        <w:rPr>
+          <w:rFonts w:ascii="Times New Roman" w:hAnsi="Times New Roman"/>
+          <w:sz w:val="17"/>
+          <w:szCs w:val="17"/>
+        </w:rPr>
+      </w:pPr>
+      <w:r>
+        <w:rPr>
+          <w:rFonts w:ascii="Times New Roman" w:hAnsi="Times New Roman"/>
+          <w:sz w:val="17"/>
+          <w:szCs w:val="17"/>
+        </w:rPr>
+        <w:tab/>
+      </w:r>
+    </w:p>
+    <w:p>
+      <w:pPr>
+        <w:pStyle w:val="Normal"/>
+        <w:ind w:hanging="0"/>
+        <w:jc w:val="left"/>
+        <w:rPr>
+          <w:rFonts w:ascii="Times New Roman" w:hAnsi="Times New Roman"/>
+          <w:sz w:val="17"/>
+          <w:szCs w:val="17"/>
+        </w:rPr>
+      </w:pPr>
+      <w:r>
+        <w:rPr>
+          <w:rFonts w:ascii="Times New Roman" w:hAnsi="Times New Roman"/>
+          <w:sz w:val="17"/>
+          <w:szCs w:val="17"/>
+        </w:rPr>
+        <w:t xml:space="preserve">   </w:t>
+      </w:r>
+      <w:r>
+        <w:rPr>
+          <w:rFonts w:ascii="Times New Roman" w:hAnsi="Times New Roman"/>
+          <w:sz w:val="17"/>
+          <w:szCs w:val="17"/>
+        </w:rPr>
+        <w:t>render() {</w:t>
+      </w:r>
+    </w:p>
+    <w:p>
+      <w:pPr>
+        <w:pStyle w:val="Normal"/>
+        <w:ind w:hanging="0"/>
+        <w:jc w:val="left"/>
+        <w:rPr>
+          <w:rFonts w:ascii="Times New Roman" w:hAnsi="Times New Roman"/>
+          <w:sz w:val="17"/>
+          <w:szCs w:val="17"/>
+        </w:rPr>
+      </w:pPr>
+      <w:r>
+        <w:rPr>
+          <w:rFonts w:ascii="Times New Roman" w:hAnsi="Times New Roman"/>
+          <w:sz w:val="17"/>
+          <w:szCs w:val="17"/>
+        </w:rPr>
+        <w:t xml:space="preserve">      </w:t>
+      </w:r>
+      <w:r>
+        <w:rPr>
+          <w:rFonts w:ascii="Times New Roman" w:hAnsi="Times New Roman"/>
+          <w:sz w:val="17"/>
+          <w:szCs w:val="17"/>
+        </w:rPr>
+        <w:t>return (</w:t>
+      </w:r>
+    </w:p>
+    <w:p>
+      <w:pPr>
+        <w:pStyle w:val="Normal"/>
+        <w:ind w:hanging="0"/>
+        <w:jc w:val="left"/>
+        <w:rPr>
+          <w:rFonts w:ascii="Times New Roman" w:hAnsi="Times New Roman"/>
+          <w:sz w:val="17"/>
+          <w:szCs w:val="17"/>
+        </w:rPr>
+      </w:pPr>
+      <w:r>
+        <w:rPr>
+          <w:rFonts w:ascii="Times New Roman" w:hAnsi="Times New Roman"/>
+          <w:sz w:val="17"/>
+          <w:szCs w:val="17"/>
+        </w:rPr>
+        <w:t xml:space="preserve">         </w:t>
+      </w:r>
+      <w:r>
+        <w:rPr>
+          <w:rFonts w:ascii="Times New Roman" w:hAnsi="Times New Roman"/>
+          <w:color w:val="000000"/>
+          <w:sz w:val="17"/>
+          <w:szCs w:val="17"/>
+          <w:u w:val="single"/>
+        </w:rPr>
+        <w:t>&lt;div&gt;</w:t>
+      </w:r>
+    </w:p>
+    <w:p>
+      <w:pPr>
+        <w:pStyle w:val="Normal"/>
+        <w:ind w:hanging="0"/>
+        <w:jc w:val="left"/>
+        <w:rPr>
+          <w:rFonts w:ascii="Times New Roman" w:hAnsi="Times New Roman"/>
+          <w:sz w:val="17"/>
+          <w:szCs w:val="17"/>
+        </w:rPr>
+      </w:pPr>
+      <w:r>
+        <w:rPr>
+          <w:rFonts w:ascii="Times New Roman" w:hAnsi="Times New Roman"/>
+          <w:sz w:val="17"/>
+          <w:szCs w:val="17"/>
+        </w:rPr>
+        <w:t xml:space="preserve">            </w:t>
+      </w:r>
+      <w:r>
+        <w:rPr>
+          <w:rFonts w:ascii="Times New Roman" w:hAnsi="Times New Roman"/>
+          <w:sz w:val="17"/>
+          <w:szCs w:val="17"/>
+        </w:rPr>
+        <w:t>&lt;button onClick = {this.findDomNodeHandler}&gt;FIND DOME NODE&lt;/button&gt;</w:t>
+      </w:r>
+    </w:p>
+    <w:p>
+      <w:pPr>
+        <w:pStyle w:val="Normal"/>
+        <w:ind w:hanging="0"/>
+        <w:jc w:val="left"/>
+        <w:rPr>
+          <w:rFonts w:ascii="Times New Roman" w:hAnsi="Times New Roman"/>
+          <w:sz w:val="17"/>
+          <w:szCs w:val="17"/>
+        </w:rPr>
+      </w:pPr>
+      <w:r>
+        <w:rPr>
+          <w:rFonts w:ascii="Times New Roman" w:hAnsi="Times New Roman"/>
+          <w:sz w:val="17"/>
+          <w:szCs w:val="17"/>
+        </w:rPr>
+        <w:t xml:space="preserve">            </w:t>
+      </w:r>
+      <w:r>
+        <w:rPr>
+          <w:rFonts w:ascii="Times New Roman" w:hAnsi="Times New Roman"/>
+          <w:sz w:val="17"/>
+          <w:szCs w:val="17"/>
+        </w:rPr>
+        <w:t>&lt;div id = "myDiv"&gt;NODE</w:t>
+      </w:r>
+      <w:r>
+        <w:rPr>
+          <w:rFonts w:ascii="Times New Roman" w:hAnsi="Times New Roman"/>
+          <w:color w:val="000000"/>
+          <w:sz w:val="17"/>
+          <w:szCs w:val="17"/>
+          <w:u w:val="single"/>
+        </w:rPr>
+        <w:t>&lt;/div&gt;</w:t>
+      </w:r>
+    </w:p>
+    <w:p>
+      <w:pPr>
+        <w:pStyle w:val="Normal"/>
+        <w:ind w:hanging="0"/>
+        <w:jc w:val="left"/>
+        <w:rPr>
+          <w:rFonts w:ascii="Times New Roman" w:hAnsi="Times New Roman"/>
+          <w:sz w:val="17"/>
+          <w:szCs w:val="17"/>
+        </w:rPr>
+      </w:pPr>
+      <w:r>
+        <w:rPr>
+          <w:rFonts w:ascii="Times New Roman" w:hAnsi="Times New Roman"/>
+          <w:sz w:val="17"/>
+          <w:szCs w:val="17"/>
+        </w:rPr>
+        <w:t xml:space="preserve">         </w:t>
+      </w:r>
+      <w:r>
+        <w:rPr>
+          <w:rFonts w:ascii="Times New Roman" w:hAnsi="Times New Roman"/>
+          <w:color w:val="000000"/>
+          <w:sz w:val="17"/>
+          <w:szCs w:val="17"/>
+          <w:u w:val="single"/>
+        </w:rPr>
+        <w:t>&lt;/div&gt;</w:t>
+      </w:r>
+    </w:p>
+    <w:p>
+      <w:pPr>
+        <w:pStyle w:val="Normal"/>
+        <w:ind w:hanging="0"/>
+        <w:jc w:val="left"/>
+        <w:rPr>
+          <w:rFonts w:ascii="Times New Roman" w:hAnsi="Times New Roman"/>
+          <w:sz w:val="17"/>
+          <w:szCs w:val="17"/>
+        </w:rPr>
+      </w:pPr>
+      <w:r>
+        <w:rPr>
+          <w:rFonts w:ascii="Times New Roman" w:hAnsi="Times New Roman"/>
+          <w:sz w:val="17"/>
+          <w:szCs w:val="17"/>
+        </w:rPr>
+        <w:t xml:space="preserve">      </w:t>
+      </w:r>
+      <w:r>
+        <w:rPr>
+          <w:rFonts w:ascii="Times New Roman" w:hAnsi="Times New Roman"/>
+          <w:sz w:val="17"/>
+          <w:szCs w:val="17"/>
+        </w:rPr>
+        <w:t>);</w:t>
+      </w:r>
+    </w:p>
+    <w:p>
+      <w:pPr>
+        <w:pStyle w:val="Normal"/>
+        <w:ind w:hanging="0"/>
+        <w:jc w:val="left"/>
+        <w:rPr>
+          <w:rFonts w:ascii="Times New Roman" w:hAnsi="Times New Roman"/>
+          <w:sz w:val="17"/>
+          <w:szCs w:val="17"/>
+        </w:rPr>
+      </w:pPr>
+      <w:r>
+        <w:rPr>
+          <w:rFonts w:ascii="Times New Roman" w:hAnsi="Times New Roman"/>
+          <w:sz w:val="17"/>
+          <w:szCs w:val="17"/>
+        </w:rPr>
+        <w:t xml:space="preserve">   </w:t>
+      </w:r>
+      <w:r>
+        <w:rPr>
+          <w:rFonts w:ascii="Times New Roman" w:hAnsi="Times New Roman"/>
+          <w:sz w:val="17"/>
+          <w:szCs w:val="17"/>
+        </w:rPr>
+        <w:t>}</w:t>
+      </w:r>
+    </w:p>
+    <w:p>
+      <w:pPr>
+        <w:pStyle w:val="Normal"/>
+        <w:ind w:hanging="0"/>
+        <w:jc w:val="left"/>
+        <w:rPr>
+          <w:rFonts w:ascii="Times New Roman" w:hAnsi="Times New Roman"/>
+          <w:sz w:val="17"/>
+          <w:szCs w:val="17"/>
+        </w:rPr>
+      </w:pPr>
+      <w:r>
+        <w:rPr>
+          <w:rFonts w:ascii="Times New Roman" w:hAnsi="Times New Roman"/>
+          <w:sz w:val="17"/>
+          <w:szCs w:val="17"/>
+        </w:rPr>
+        <w:t>}</w:t>
+      </w:r>
+    </w:p>
+    <w:p>
+      <w:pPr>
+        <w:pStyle w:val="Normal"/>
+        <w:ind w:hanging="0"/>
+        <w:jc w:val="left"/>
+        <w:rPr>
+          <w:rFonts w:ascii="Times New Roman" w:hAnsi="Times New Roman"/>
+          <w:sz w:val="17"/>
+          <w:szCs w:val="17"/>
+        </w:rPr>
+      </w:pPr>
+      <w:r>
+        <w:rPr>
+          <w:rFonts w:ascii="Times New Roman" w:hAnsi="Times New Roman"/>
+          <w:sz w:val="17"/>
+          <w:szCs w:val="17"/>
+        </w:rPr>
+      </w:r>
+    </w:p>
+    <w:p>
+      <w:pPr>
+        <w:pStyle w:val="Normal"/>
+        <w:ind w:hanging="0"/>
+        <w:jc w:val="left"/>
+        <w:rPr>
+          <w:rFonts w:ascii="Times New Roman" w:hAnsi="Times New Roman"/>
+          <w:sz w:val="17"/>
+          <w:szCs w:val="17"/>
+        </w:rPr>
+      </w:pPr>
+      <w:r>
+        <w:rPr>
+          <w:rFonts w:ascii="Times New Roman" w:hAnsi="Times New Roman"/>
+          <w:sz w:val="17"/>
+          <w:szCs w:val="17"/>
+        </w:rPr>
+        <w:t xml:space="preserve">export default </w:t>
+      </w:r>
+      <w:r>
+        <w:rPr>
+          <w:rFonts w:ascii="Times New Roman" w:hAnsi="Times New Roman"/>
+          <w:color w:val="000000"/>
+          <w:sz w:val="17"/>
+          <w:szCs w:val="17"/>
+          <w:u w:val="single"/>
+        </w:rPr>
+        <w:t>App</w:t>
+      </w:r>
+      <w:r>
+        <w:rPr>
+          <w:rFonts w:ascii="Times New Roman" w:hAnsi="Times New Roman"/>
+          <w:sz w:val="17"/>
+          <w:szCs w:val="17"/>
+        </w:rPr>
+        <w:t>;</w:t>
+      </w:r>
+    </w:p>
+    <w:p>
+      <w:pPr>
+        <w:pStyle w:val="Normal"/>
+        <w:rPr>
+          <w:rFonts w:ascii="Times New Roman" w:hAnsi="Times New Roman"/>
+          <w:b w:val="false"/>
+          <w:b w:val="false"/>
+          <w:bCs/>
+          <w:i w:val="false"/>
+          <w:i w:val="false"/>
+          <w:caps w:val="false"/>
+          <w:smallCaps w:val="false"/>
+          <w:color w:val="000000"/>
+          <w:spacing w:val="0"/>
+          <w:sz w:val="20"/>
+        </w:rPr>
+      </w:pPr>
+      <w:r>
+        <w:rPr/>
+      </w:r>
+      <w:r>
+        <w:br w:type="page"/>
+      </w:r>
+    </w:p>
+    <w:p>
+      <w:pPr>
+        <w:pStyle w:val="Normal"/>
+        <w:jc w:val="center"/>
+        <w:rPr/>
+      </w:pPr>
+      <w:r>
+        <w:rPr>
+          <w:rFonts w:ascii="Times New Roman" w:hAnsi="Times New Roman"/>
+          <w:b/>
+          <w:bCs/>
+          <w:i w:val="false"/>
+          <w:caps w:val="false"/>
+          <w:smallCaps w:val="false"/>
+          <w:color w:val="000000"/>
+          <w:spacing w:val="0"/>
+          <w:sz w:val="48"/>
+          <w:szCs w:val="48"/>
+        </w:rPr>
+        <w:t xml:space="preserve">Chapter </w:t>
+      </w:r>
+      <w:r>
+        <w:rPr>
+          <w:rFonts w:ascii="Times New Roman" w:hAnsi="Times New Roman"/>
+          <w:b/>
+          <w:bCs/>
+          <w:i w:val="false"/>
+          <w:caps w:val="false"/>
+          <w:smallCaps w:val="false"/>
+          <w:color w:val="000000"/>
+          <w:spacing w:val="0"/>
+          <w:sz w:val="48"/>
+          <w:szCs w:val="48"/>
+        </w:rPr>
+        <w:t>5</w:t>
+      </w:r>
+      <w:r>
+        <w:rPr>
+          <w:rFonts w:ascii="Times New Roman" w:hAnsi="Times New Roman"/>
+          <w:b/>
+          <w:bCs/>
+          <w:i w:val="false"/>
+          <w:caps w:val="false"/>
+          <w:smallCaps w:val="false"/>
+          <w:color w:val="000000"/>
+          <w:spacing w:val="0"/>
+          <w:sz w:val="48"/>
+          <w:szCs w:val="48"/>
+        </w:rPr>
+        <w:t xml:space="preserve"> </w:t>
+      </w:r>
+      <w:r>
+        <w:rPr>
+          <w:rFonts w:ascii="Times New Roman" w:hAnsi="Times New Roman"/>
+          <w:b/>
+          <w:bCs/>
+          <w:i w:val="false"/>
+          <w:caps w:val="false"/>
+          <w:smallCaps w:val="false"/>
+          <w:color w:val="000000"/>
+          <w:spacing w:val="0"/>
+          <w:sz w:val="48"/>
+          <w:szCs w:val="48"/>
+        </w:rPr>
+        <w:t>Form and Events</w:t>
+      </w:r>
+      <w:r>
+        <w:br w:type="page"/>
+      </w:r>
+    </w:p>
+    <w:p>
+      <w:pPr>
+        <w:pStyle w:val="Normal"/>
+        <w:jc w:val="center"/>
+        <w:rPr/>
+      </w:pPr>
+      <w:r>
+        <w:rPr>
+          <w:rFonts w:ascii="Times New Roman" w:hAnsi="Times New Roman"/>
+          <w:b/>
+          <w:bCs/>
+          <w:i w:val="false"/>
+          <w:caps w:val="false"/>
+          <w:smallCaps w:val="false"/>
+          <w:color w:val="000000"/>
+          <w:spacing w:val="0"/>
+          <w:sz w:val="48"/>
+          <w:szCs w:val="48"/>
+        </w:rPr>
+        <w:t>Chapter 6 Key, Ref and Router</w:t>
+      </w:r>
+      <w:r>
+        <w:br w:type="page"/>
+      </w:r>
+    </w:p>
+    <w:p>
+      <w:pPr>
+        <w:pStyle w:val="Normal"/>
+        <w:jc w:val="center"/>
+        <w:rPr/>
+      </w:pPr>
+      <w:r>
+        <w:rPr>
+          <w:rFonts w:ascii="Times New Roman" w:hAnsi="Times New Roman"/>
+          <w:b/>
+          <w:bCs/>
+          <w:i w:val="false"/>
+          <w:caps w:val="false"/>
+          <w:smallCaps w:val="false"/>
+          <w:color w:val="000000"/>
+          <w:spacing w:val="0"/>
+          <w:sz w:val="48"/>
+          <w:szCs w:val="48"/>
+        </w:rPr>
+        <w:t>Chapter 7 Flux</w:t>
+      </w:r>
+    </w:p>
+    <w:p>
+      <w:pPr>
+        <w:pStyle w:val="Normal"/>
+        <w:jc w:val="center"/>
+        <w:rPr>
+          <w:rFonts w:ascii="Times New Roman" w:hAnsi="Times New Roman"/>
+          <w:b/>
+          <w:b/>
+          <w:bCs/>
+          <w:i w:val="false"/>
+          <w:i w:val="false"/>
+          <w:caps w:val="false"/>
+          <w:smallCaps w:val="false"/>
+          <w:color w:val="000000"/>
+          <w:spacing w:val="0"/>
+          <w:sz w:val="48"/>
+          <w:szCs w:val="48"/>
+        </w:rPr>
+      </w:pPr>
+      <w:r>
+        <w:rPr/>
+      </w:r>
+      <w:r>
+        <w:br w:type="page"/>
+      </w:r>
+    </w:p>
+    <w:p>
+      <w:pPr>
+        <w:pStyle w:val="Normal"/>
+        <w:jc w:val="center"/>
+        <w:rPr/>
+      </w:pPr>
+      <w:r>
+        <w:rPr>
+          <w:rFonts w:ascii="Times New Roman" w:hAnsi="Times New Roman"/>
+          <w:b/>
+          <w:bCs/>
+          <w:i w:val="false"/>
+          <w:caps w:val="false"/>
+          <w:smallCaps w:val="false"/>
+          <w:color w:val="000000"/>
+          <w:spacing w:val="0"/>
+          <w:sz w:val="48"/>
+          <w:szCs w:val="48"/>
+        </w:rPr>
+        <w:t>Chapter 6 Animation and Others</w:t>
+      </w:r>
+      <w:r>
+        <w:br w:type="page"/>
+      </w:r>
+    </w:p>
+    <w:p>
+      <w:pPr>
+        <w:pStyle w:val="Normal"/>
+        <w:jc w:val="center"/>
+        <w:rPr/>
+      </w:pPr>
+      <w:r>
+        <w:rPr/>
+      </w:r>
+    </w:p>
+    <w:p>
+      <w:pPr>
+        <w:pStyle w:val="Normal"/>
+        <w:jc w:val="center"/>
+        <w:rPr>
+          <w:rFonts w:ascii="Times New Roman" w:hAnsi="Times New Roman"/>
+          <w:b/>
+          <w:b/>
+          <w:bCs/>
+          <w:i w:val="false"/>
+          <w:i w:val="false"/>
+          <w:caps w:val="false"/>
+          <w:smallCaps w:val="false"/>
+          <w:color w:val="000000"/>
+          <w:spacing w:val="0"/>
+          <w:sz w:val="48"/>
+          <w:szCs w:val="48"/>
+        </w:rPr>
+      </w:pPr>
+      <w:r>
+        <w:rPr/>
+      </w:r>
+    </w:p>
+    <w:p>
+      <w:pPr>
+        <w:pStyle w:val="Normal"/>
+        <w:jc w:val="center"/>
+        <w:rPr/>
+      </w:pPr>
+      <w:r>
+        <w:rPr/>
       </w:r>
     </w:p>
     <w:sectPr>
@@ -38341,6 +40925,22 @@
       <w:rFonts w:cs="OpenSymbol"/>
     </w:rPr>
   </w:style>
+  <w:style w:type="character" w:styleId="ListLabel7">
+    <w:name w:val="ListLabel 7"/>
+    <w:qFormat/>
+    <w:rPr>
+      <w:rFonts w:ascii="Times New Roman" w:hAnsi="Times New Roman" w:cs="Symbol"/>
+      <w:b w:val="false"/>
+      <w:sz w:val="20"/>
+    </w:rPr>
+  </w:style>
+  <w:style w:type="character" w:styleId="ListLabel8">
+    <w:name w:val="ListLabel 8"/>
+    <w:qFormat/>
+    <w:rPr>
+      <w:rFonts w:cs="OpenSymbol"/>
+    </w:rPr>
+  </w:style>
   <w:style w:type="paragraph" w:styleId="Heading">
     <w:name w:val="Heading"/>
     <w:basedOn w:val="Normal"/>

</xml_diff>